<commit_message>
update CV and portfolio details [FIX] timeline text was ugly AF
</commit_message>
<xml_diff>
--- a/Yair Charit - CV2023.docx
+++ b/Yair Charit - CV2023.docx
@@ -1,246 +1,192 @@
 
 <file path=word/document.xml><?xml version="1.0" encoding="utf-8"?>
-<w:document xmlns:wpc="http://schemas.microsoft.com/office/word/2010/wordprocessingCanvas" xmlns:cx="http://schemas.microsoft.com/office/drawing/2014/chartex" xmlns:cx1="http://schemas.microsoft.com/office/drawing/2015/9/8/chartex" xmlns:cx2="http://schemas.microsoft.com/office/drawing/2015/10/21/chartex" xmlns:cx3="http://schemas.microsoft.com/office/drawing/2016/5/9/chartex" xmlns:cx4="http://schemas.microsoft.com/office/drawing/2016/5/10/chartex" xmlns:cx5="http://schemas.microsoft.com/office/drawing/2016/5/11/chartex" xmlns:cx6="http://schemas.microsoft.com/office/drawing/2016/5/12/chartex" xmlns:cx7="http://schemas.microsoft.com/office/drawing/2016/5/13/chartex" xmlns:cx8="http://schemas.microsoft.com/office/drawing/2016/5/14/chartex" xmlns:mc="http://schemas.openxmlformats.org/markup-compatibility/2006" xmlns:aink="http://schemas.microsoft.com/office/drawing/2016/ink" xmlns:am3d="http://schemas.microsoft.com/office/drawing/2017/model3d" xmlns:o="urn:schemas-microsoft-com:office:office" xmlns:r="http://schemas.openxmlformats.org/officeDocument/2006/relationships" xmlns:m="http://schemas.openxmlformats.org/officeDocument/2006/math" xmlns:v="urn:schemas-microsoft-com:vml" xmlns:wp14="http://schemas.microsoft.com/office/word/2010/wordprocessingDrawing" xmlns:wp="http://schemas.openxmlformats.org/drawingml/2006/wordprocessingDrawing" xmlns:w10="urn:schemas-microsoft-com:office:word" xmlns:w="http://schemas.openxmlformats.org/wordprocessingml/2006/main" xmlns:w14="http://schemas.microsoft.com/office/word/2010/wordml" xmlns:w15="http://schemas.microsoft.com/office/word/2012/wordml" xmlns:w16cex="http://schemas.microsoft.com/office/word/2018/wordml/cex" xmlns:w16cid="http://schemas.microsoft.com/office/word/2016/wordml/cid" xmlns:w16="http://schemas.microsoft.com/office/word/2018/wordml" xmlns:w16sdtdh="http://schemas.microsoft.com/office/word/2020/wordml/sdtdatahash" xmlns:w16se="http://schemas.microsoft.com/office/word/2015/wordml/symex" xmlns:wpg="http://schemas.microsoft.com/office/word/2010/wordprocessingGroup" xmlns:wpi="http://schemas.microsoft.com/office/word/2010/wordprocessingInk" xmlns:wne="http://schemas.microsoft.com/office/word/2006/wordml" xmlns:wps="http://schemas.microsoft.com/office/word/2010/wordprocessingShape" mc:Ignorable="w14 w15 w16se w16cid w16 w16cex w16sdtdh wp14">
+<w:document xmlns:wpc="http://schemas.microsoft.com/office/word/2010/wordprocessingCanvas" xmlns:cx="http://schemas.microsoft.com/office/drawing/2014/chartex" xmlns:cx1="http://schemas.microsoft.com/office/drawing/2015/9/8/chartex" xmlns:cx2="http://schemas.microsoft.com/office/drawing/2015/10/21/chartex" xmlns:cx3="http://schemas.microsoft.com/office/drawing/2016/5/9/chartex" xmlns:cx4="http://schemas.microsoft.com/office/drawing/2016/5/10/chartex" xmlns:cx5="http://schemas.microsoft.com/office/drawing/2016/5/11/chartex" xmlns:cx6="http://schemas.microsoft.com/office/drawing/2016/5/12/chartex" xmlns:cx7="http://schemas.microsoft.com/office/drawing/2016/5/13/chartex" xmlns:cx8="http://schemas.microsoft.com/office/drawing/2016/5/14/chartex" xmlns:mc="http://schemas.openxmlformats.org/markup-compatibility/2006" xmlns:aink="http://schemas.microsoft.com/office/drawing/2016/ink" xmlns:am3d="http://schemas.microsoft.com/office/drawing/2017/model3d" xmlns:o="urn:schemas-microsoft-com:office:office" xmlns:oel="http://schemas.microsoft.com/office/2019/extlst" xmlns:r="http://schemas.openxmlformats.org/officeDocument/2006/relationships" xmlns:m="http://schemas.openxmlformats.org/officeDocument/2006/math" xmlns:v="urn:schemas-microsoft-com:vml" xmlns:wp14="http://schemas.microsoft.com/office/word/2010/wordprocessingDrawing" xmlns:wp="http://schemas.openxmlformats.org/drawingml/2006/wordprocessingDrawing" xmlns:w10="urn:schemas-microsoft-com:office:word" xmlns:w="http://schemas.openxmlformats.org/wordprocessingml/2006/main" xmlns:w14="http://schemas.microsoft.com/office/word/2010/wordml" xmlns:w15="http://schemas.microsoft.com/office/word/2012/wordml" xmlns:w16cex="http://schemas.microsoft.com/office/word/2018/wordml/cex" xmlns:w16cid="http://schemas.microsoft.com/office/word/2016/wordml/cid" xmlns:w16="http://schemas.microsoft.com/office/word/2018/wordml" xmlns:w16sdtdh="http://schemas.microsoft.com/office/word/2020/wordml/sdtdatahash" xmlns:w16se="http://schemas.microsoft.com/office/word/2015/wordml/symex" xmlns:wpg="http://schemas.microsoft.com/office/word/2010/wordprocessingGroup" xmlns:wpi="http://schemas.microsoft.com/office/word/2010/wordprocessingInk" xmlns:wne="http://schemas.microsoft.com/office/word/2006/wordml" xmlns:wps="http://schemas.microsoft.com/office/word/2010/wordprocessingShape" mc:Ignorable="w14 w15 w16se w16cid w16 w16cex w16sdtdh wp14">
   <w:body>
     <w:p>
       <w:pPr>
-        <w:pStyle w:val="a3"/>
-        <w:ind w:left="2160"/>
-        <w:rPr>
-          <w:rFonts w:ascii="Times New Roman"/>
-          <w:sz w:val="20"/>
-        </w:rPr>
-      </w:pPr>
-      <w:r>
-        <w:rPr>
-          <w:rFonts w:ascii="Times New Roman"/>
-          <w:sz w:val="20"/>
-        </w:rPr>
-      </w:r>
-      <w:r>
-        <w:rPr>
-          <w:rFonts w:ascii="Times New Roman"/>
-          <w:sz w:val="20"/>
-        </w:rPr>
-        <w:pict w14:anchorId="0421FA70">
-          <v:group id="_x0000_s1030" style="width:173.5pt;height:43.6pt;mso-position-horizontal-relative:char;mso-position-vertical-relative:line" coordsize="3470,872">
-            <v:shapetype id="_x0000_t75" coordsize="21600,21600" o:spt="75" o:preferrelative="t" path="m@4@5l@4@11@9@11@9@5xe" filled="f" stroked="f">
-              <v:stroke joinstyle="miter"/>
-              <v:formulas>
-                <v:f eqn="if lineDrawn pixelLineWidth 0"/>
-                <v:f eqn="sum @0 1 0"/>
-                <v:f eqn="sum 0 0 @1"/>
-                <v:f eqn="prod @2 1 2"/>
-                <v:f eqn="prod @3 21600 pixelWidth"/>
-                <v:f eqn="prod @3 21600 pixelHeight"/>
-                <v:f eqn="sum @0 0 1"/>
-                <v:f eqn="prod @6 1 2"/>
-                <v:f eqn="prod @7 21600 pixelWidth"/>
-                <v:f eqn="sum @8 21600 0"/>
-                <v:f eqn="prod @7 21600 pixelHeight"/>
-                <v:f eqn="sum @10 21600 0"/>
-              </v:formulas>
-              <v:path o:extrusionok="f" gradientshapeok="t" o:connecttype="rect"/>
-              <o:lock v:ext="edit" aspectratio="t"/>
-            </v:shapetype>
-            <v:shape id="_x0000_s1032" type="#_x0000_t75" style="position:absolute;width:3470;height:730">
-              <v:imagedata r:id="rId5" o:title=""/>
-            </v:shape>
-            <v:shapetype id="_x0000_t202" coordsize="21600,21600" o:spt="202" path="m,l,21600r21600,l21600,xe">
-              <v:stroke joinstyle="miter"/>
-              <v:path gradientshapeok="t" o:connecttype="rect"/>
-            </v:shapetype>
-            <v:shape id="_x0000_s1031" type="#_x0000_t202" style="position:absolute;width:3470;height:872" filled="f" stroked="f">
-              <v:textbox style="mso-next-textbox:#_x0000_s1031" inset="0,0,0,0">
-                <w:txbxContent>
-                  <w:p>
-                    <w:pPr>
-                      <w:spacing w:before="5" w:line="866" w:lineRule="exact"/>
-                      <w:jc w:val="center"/>
-                      <w:rPr>
-                        <w:rFonts w:ascii="Almoni ML v5 AAA Light" w:hAnsi="Almoni ML v5 AAA Light" w:cs="Almoni ML v5 AAA Light"/>
-                        <w:sz w:val="72"/>
-                      </w:rPr>
-                    </w:pPr>
-                    <w:r>
-                      <w:rPr>
-                        <w:rFonts w:ascii="Almoni ML v5 AAA Light" w:hAnsi="Almoni ML v5 AAA Light" w:cs="Almoni ML v5 AAA Light"/>
-                        <w:sz w:val="72"/>
-                      </w:rPr>
-                      <w:t>Yair Charit</w:t>
-                    </w:r>
-                  </w:p>
-                </w:txbxContent>
-              </v:textbox>
-            </v:shape>
-            <w10:anchorlock/>
-          </v:group>
-        </w:pict>
+        <w:spacing w:line="866" w:lineRule="exact"/>
+        <w:jc w:val="center"/>
+        <w:rPr>
+          <w:rFonts w:ascii="Almoni ML v5 AAA Light" w:hAnsi="Almoni ML v5 AAA Light" w:cs="Almoni ML v5 AAA Light"/>
+          <w:sz w:val="96"/>
+          <w:szCs w:val="24"/>
+          <w:u w:val="single"/>
+        </w:rPr>
+      </w:pPr>
+      <w:r>
+        <w:rPr>
+          <w:rFonts w:ascii="Almoni ML v5 AAA Light" w:hAnsi="Almoni ML v5 AAA Light" w:cs="Almoni ML v5 AAA Light"/>
+          <w:sz w:val="96"/>
+          <w:szCs w:val="24"/>
+          <w:u w:val="single"/>
+        </w:rPr>
+        <w:t>Yair</w:t>
+      </w:r>
+      <w:r>
+        <w:rPr>
+          <w:rFonts w:ascii="Almoni ML v5 AAA Light" w:hAnsi="Almoni ML v5 AAA Light" w:cs="Almoni ML v5 AAA Light"/>
+          <w:sz w:val="96"/>
+          <w:szCs w:val="24"/>
+          <w:u w:val="single"/>
+        </w:rPr>
+        <w:t xml:space="preserve"> </w:t>
+      </w:r>
+      <w:r>
+        <w:rPr>
+          <w:rFonts w:ascii="Almoni ML v5 AAA Light" w:hAnsi="Almoni ML v5 AAA Light" w:cs="Almoni ML v5 AAA Light"/>
+          <w:sz w:val="96"/>
+          <w:szCs w:val="24"/>
+          <w:u w:val="single"/>
+        </w:rPr>
+        <w:t>Charit</w:t>
       </w:r>
     </w:p>
     <w:p>
       <w:pPr>
-        <w:rPr>
-          <w:rFonts w:ascii="Times New Roman"/>
-          <w:sz w:val="20"/>
-        </w:rPr>
-        <w:sectPr>
-          <w:type w:val="continuous"/>
-          <w:pgSz w:w="12240" w:h="15840"/>
-          <w:pgMar w:top="1100" w:right="1600" w:bottom="280" w:left="1560" w:header="720" w:footer="720" w:gutter="0"/>
-          <w:cols w:space="720"/>
-        </w:sectPr>
-      </w:pPr>
+        <w:jc w:val="center"/>
+        <w:rPr>
+          <w:rFonts w:ascii="Almoni ML v5 AAA Light" w:hAnsi="Almoni ML v5 AAA Light" w:cs="Almoni ML v5 AAA Light"/>
+          <w:sz w:val="40"/>
+          <w:szCs w:val="40"/>
+        </w:rPr>
+      </w:pPr>
+      <w:r>
+        <w:rPr>
+          <w:rFonts w:ascii="Almoni ML v5 AAA Light" w:hAnsi="Almoni ML v5 AAA Light" w:cs="Almoni ML v5 AAA Light"/>
+          <w:sz w:val="40"/>
+          <w:szCs w:val="40"/>
+        </w:rPr>
+        <w:t>Software Engineer</w:t>
+      </w:r>
     </w:p>
     <w:p>
       <w:pPr>
-        <w:spacing w:before="60"/>
-        <w:ind w:left="1132"/>
-        <w:rPr>
-          <w:i/>
-        </w:rPr>
-      </w:pPr>
-      <w:r>
-        <w:pict w14:anchorId="0421FA71">
-          <v:group id="_x0000_s1026" style="position:absolute;left:0;text-align:left;margin-left:83pt;margin-top:-2.3pt;width:443.3pt;height:36.9pt;z-index:-2752;mso-position-horizontal-relative:page" coordorigin="1660,-46" coordsize="8866,738">
-            <v:shape id="_x0000_s1029" type="#_x0000_t75" style="position:absolute;left:3210;top:58;width:2450;height:540">
-              <v:imagedata r:id="rId6" o:title=""/>
-            </v:shape>
-            <v:shape id="_x0000_s1028" type="#_x0000_t75" style="position:absolute;left:6762;top:-46;width:3456;height:738">
-              <v:imagedata r:id="rId7" o:title=""/>
-            </v:shape>
-            <v:line id="_x0000_s1027" style="position:absolute" from="1665,638" to="10521,652" strokeweight=".5pt"/>
-            <w10:wrap anchorx="page"/>
-          </v:group>
-        </w:pict>
-      </w:r>
-      <w:r>
-        <w:rPr>
-          <w:i/>
-        </w:rPr>
-        <w:t>+972-54-440-8838</w:t>
-      </w:r>
-    </w:p>
-    <w:p>
-      <w:pPr>
-        <w:spacing w:before="1"/>
-        <w:ind w:left="1132"/>
-        <w:rPr>
-          <w:i/>
-        </w:rPr>
-      </w:pPr>
-      <w:hyperlink r:id="rId8">
+        <w:jc w:val="center"/>
+        <w:rPr>
+          <w:rFonts w:ascii="Almoni ML v5 AAA Light" w:hAnsi="Almoni ML v5 AAA Light" w:cs="Almoni ML v5 AAA Light"/>
+          <w:u w:val="single"/>
+        </w:rPr>
+      </w:pPr>
+      <w:r>
+        <w:rPr>
+          <w:rFonts w:ascii="Almoni ML v5 AAA Light" w:hAnsi="Almoni ML v5 AAA Light" w:cs="Almoni ML v5 AAA Light"/>
+          <w:u w:val="single"/>
+        </w:rPr>
+        <w:t xml:space="preserve"> </w:t>
+      </w:r>
+      <w:hyperlink r:id="rId7" w:history="1">
         <w:r>
           <w:rPr>
-            <w:i/>
+            <w:rStyle w:val="Hyperlink"/>
+            <w:rFonts w:ascii="Almoni ML v5 AAA Light" w:hAnsi="Almoni ML v5 AAA Light" w:cs="Almoni ML v5 AAA Light"/>
+            <w:color w:val="auto"/>
           </w:rPr>
-          <w:t>yaircharit@gmail.com</w:t>
+          <w:t>+972-54-440-8838</w:t>
         </w:r>
       </w:hyperlink>
-    </w:p>
-    <w:p>
-      <w:pPr>
-        <w:spacing w:before="40"/>
-        <w:ind w:left="872"/>
-        <w:rPr>
-          <w:i/>
-        </w:rPr>
-      </w:pPr>
-      <w:r>
-        <w:br w:type="column"/>
-      </w:r>
-      <w:hyperlink r:id="rId9">
+      <w:r>
+        <w:rPr>
+          <w:rFonts w:ascii="Almoni ML v5 AAA Light" w:hAnsi="Almoni ML v5 AAA Light" w:cs="Almoni ML v5 AAA Light"/>
+          <w:u w:val="single"/>
+        </w:rPr>
+        <w:tab/>
+      </w:r>
+      <w:hyperlink r:id="rId8" w:history="1">
         <w:r>
           <w:rPr>
-            <w:i/>
+            <w:rStyle w:val="Hyperlink"/>
+            <w:rFonts w:ascii="Almoni ML v5 AAA Light" w:hAnsi="Almoni ML v5 AAA Light" w:cs="Almoni ML v5 AAA Light"/>
+            <w:color w:val="auto"/>
           </w:rPr>
-          <w:t>linkedin.com/in/</w:t>
+          <w:t>yaircharit@gmail.co</w:t>
         </w:r>
         <w:r>
           <w:rPr>
-            <w:i/>
+            <w:rStyle w:val="Hyperlink"/>
+            <w:rFonts w:ascii="Almoni ML v5 AAA Light" w:hAnsi="Almoni ML v5 AAA Light" w:cs="Almoni ML v5 AAA Light"/>
+            <w:color w:val="auto"/>
           </w:rPr>
-          <w:t>y</w:t>
+          <w:t>m</w:t>
         </w:r>
+      </w:hyperlink>
+      <w:r>
+        <w:rPr>
+          <w:rFonts w:ascii="Almoni ML v5 AAA Light" w:hAnsi="Almoni ML v5 AAA Light" w:cs="Almoni ML v5 AAA Light"/>
+          <w:u w:val="single"/>
+        </w:rPr>
+        <w:tab/>
+        <w:t xml:space="preserve"> </w:t>
+      </w:r>
+      <w:hyperlink r:id="rId9" w:history="1">
         <w:r>
           <w:rPr>
-            <w:i/>
+            <w:rStyle w:val="Hyperlink"/>
+            <w:rFonts w:ascii="Almoni ML v5 AAA Light" w:hAnsi="Almoni ML v5 AAA Light" w:cs="Almoni ML v5 AAA Light"/>
+            <w:color w:val="auto"/>
           </w:rPr>
-          <w:t>air-</w:t>
+          <w:t>linkedin.com/in/yair-charit</w:t>
         </w:r>
-        <w:proofErr w:type="spellStart"/>
+      </w:hyperlink>
+      <w:r>
+        <w:rPr>
+          <w:rFonts w:ascii="Almoni ML v5 AAA Light" w:hAnsi="Almoni ML v5 AAA Light" w:cs="Almoni ML v5 AAA Light"/>
+          <w:u w:val="single"/>
+        </w:rPr>
+        <w:tab/>
+      </w:r>
+      <w:hyperlink r:id="rId10" w:history="1">
         <w:r>
           <w:rPr>
-            <w:i/>
-          </w:rPr>
-          <w:t>charit</w:t>
-        </w:r>
-        <w:proofErr w:type="spellEnd"/>
-      </w:hyperlink>
-    </w:p>
-    <w:p>
-      <w:pPr>
-        <w:spacing w:before="11"/>
-        <w:ind w:left="872"/>
-        <w:rPr>
-          <w:i/>
-        </w:rPr>
-      </w:pPr>
-      <w:hyperlink r:id="rId10">
-        <w:r>
-          <w:rPr>
-            <w:i/>
+            <w:rStyle w:val="Hyperlink"/>
+            <w:rFonts w:ascii="Almoni ML v5 AAA Light" w:hAnsi="Almoni ML v5 AAA Light" w:cs="Almoni ML v5 AAA Light"/>
+            <w:color w:val="auto"/>
           </w:rPr>
           <w:t>yaircharit.github.io</w:t>
         </w:r>
       </w:hyperlink>
+      <w:r>
+        <w:rPr>
+          <w:rFonts w:ascii="Almoni ML v5 AAA Light" w:hAnsi="Almoni ML v5 AAA Light" w:cs="Almoni ML v5 AAA Light"/>
+          <w:u w:val="single"/>
+        </w:rPr>
+        <w:t xml:space="preserve"> </w:t>
+      </w:r>
     </w:p>
     <w:p>
       <w:pPr>
-        <w:sectPr>
-          <w:type w:val="continuous"/>
-          <w:pgSz w:w="12240" w:h="15840"/>
-          <w:pgMar w:top="1100" w:right="1600" w:bottom="280" w:left="1560" w:header="720" w:footer="720" w:gutter="0"/>
-          <w:cols w:num="2" w:space="720" w:equalWidth="0">
-            <w:col w:w="3783" w:space="40"/>
-            <w:col w:w="5257"/>
-          </w:cols>
-        </w:sectPr>
+        <w:jc w:val="center"/>
+        <w:rPr>
+          <w:rFonts w:ascii="Almoni ML v5 AAA Light" w:hAnsi="Almoni ML v5 AAA Light" w:cs="Almoni ML v5 AAA Light"/>
+          <w:sz w:val="24"/>
+          <w:szCs w:val="24"/>
+          <w:u w:val="single"/>
+        </w:rPr>
       </w:pPr>
     </w:p>
     <w:p>
       <w:pPr>
-        <w:pStyle w:val="a3"/>
-        <w:spacing w:before="1"/>
+        <w:pStyle w:val="1"/>
         <w:ind w:left="0"/>
         <w:rPr>
-          <w:i/>
-          <w:sz w:val="18"/>
-        </w:rPr>
-      </w:pPr>
+          <w:sz w:val="32"/>
+          <w:szCs w:val="32"/>
+          <w:u w:val="single"/>
+        </w:rPr>
+      </w:pPr>
+      <w:r>
+        <w:rPr>
+          <w:sz w:val="32"/>
+          <w:szCs w:val="32"/>
+          <w:u w:val="single"/>
+        </w:rPr>
+        <w:t>Summary</w:t>
+      </w:r>
     </w:p>
     <w:p>
       <w:pPr>
         <w:pStyle w:val="1"/>
-        <w:ind w:left="0"/>
-        <w:rPr>
-          <w:sz w:val="36"/>
-          <w:szCs w:val="36"/>
-        </w:rPr>
-      </w:pPr>
-      <w:r>
-        <w:rPr>
-          <w:sz w:val="36"/>
-          <w:szCs w:val="36"/>
-        </w:rPr>
-        <w:t>Summary</w:t>
-      </w:r>
-    </w:p>
-    <w:p>
-      <w:pPr>
-        <w:pStyle w:val="1"/>
-        <w:spacing w:before="40"/>
-        <w:ind w:left="0"/>
+        <w:spacing w:before="0" w:line="240" w:lineRule="auto"/>
+        <w:ind w:left="144"/>
         <w:rPr>
           <w:b w:val="0"/>
           <w:bCs w:val="0"/>
@@ -255,7 +201,7 @@
           <w:sz w:val="24"/>
           <w:szCs w:val="24"/>
         </w:rPr>
-        <w:t>M.Sc. in Computer Science Student.  Thorough and fast self-learner</w:t>
+        <w:t xml:space="preserve">Motivated M.Sc. in Computer Science student with a passion for software development. I have extensive knowledge and </w:t>
       </w:r>
       <w:r>
         <w:rPr>
@@ -264,7 +210,7 @@
           <w:sz w:val="24"/>
           <w:szCs w:val="24"/>
         </w:rPr>
-        <w:br/>
+        <w:t xml:space="preserve">working </w:t>
       </w:r>
       <w:r>
         <w:rPr>
@@ -273,7 +219,7 @@
           <w:sz w:val="24"/>
           <w:szCs w:val="24"/>
         </w:rPr>
-        <w:t>Seeking a challenging Software Development role</w:t>
+        <w:t xml:space="preserve">experience in OOP development and design, and a proven track record of delivering high-quality results. </w:t>
       </w:r>
       <w:r>
         <w:rPr>
@@ -282,7 +228,7 @@
           <w:sz w:val="24"/>
           <w:szCs w:val="24"/>
         </w:rPr>
-        <w:t>.</w:t>
+        <w:t xml:space="preserve">Seeking </w:t>
       </w:r>
       <w:r>
         <w:rPr>
@@ -291,70 +237,7 @@
           <w:sz w:val="24"/>
           <w:szCs w:val="24"/>
         </w:rPr>
-        <w:br/>
-      </w:r>
-      <w:r>
-        <w:rPr>
-          <w:b w:val="0"/>
-          <w:bCs w:val="0"/>
-          <w:sz w:val="24"/>
-          <w:szCs w:val="24"/>
-        </w:rPr>
-        <w:t xml:space="preserve">Solid knowledge and experience in OOP and </w:t>
-      </w:r>
-      <w:r>
-        <w:rPr>
-          <w:b w:val="0"/>
-          <w:bCs w:val="0"/>
-          <w:sz w:val="24"/>
-          <w:szCs w:val="24"/>
-        </w:rPr>
-        <w:t>inf</w:t>
-      </w:r>
-      <w:r>
-        <w:rPr>
-          <w:b w:val="0"/>
-          <w:bCs w:val="0"/>
-          <w:sz w:val="24"/>
-          <w:szCs w:val="24"/>
-        </w:rPr>
-        <w:t>ra</w:t>
-      </w:r>
-      <w:r>
-        <w:rPr>
-          <w:b w:val="0"/>
-          <w:bCs w:val="0"/>
-          <w:sz w:val="24"/>
-          <w:szCs w:val="24"/>
-        </w:rPr>
-        <w:t>structure</w:t>
-      </w:r>
-      <w:r>
-        <w:rPr>
-          <w:b w:val="0"/>
-          <w:bCs w:val="0"/>
-          <w:sz w:val="24"/>
-          <w:szCs w:val="24"/>
-        </w:rPr>
-        <w:t xml:space="preserve"> development. </w:t>
-      </w:r>
-      <w:r>
-        <w:rPr>
-          <w:b w:val="0"/>
-          <w:bCs w:val="0"/>
-          <w:sz w:val="24"/>
-          <w:szCs w:val="24"/>
-        </w:rPr>
-        <w:br/>
-      </w:r>
-      <w:r>
-        <w:rPr>
-          <w:b w:val="0"/>
-          <w:bCs w:val="0"/>
-          <w:sz w:val="24"/>
-          <w:szCs w:val="24"/>
-        </w:rPr>
-        <w:t xml:space="preserve">Great teamwork and interpersonal skills.  </w:t>
+        <w:t>a challenging software development role where I can utilize my skills and continue to learn and grow.</w:t>
       </w:r>
     </w:p>
     <w:p>
@@ -363,14 +246,16 @@
         <w:spacing w:before="162"/>
         <w:ind w:left="0"/>
         <w:rPr>
-          <w:sz w:val="36"/>
-          <w:szCs w:val="36"/>
-        </w:rPr>
-      </w:pPr>
-      <w:r>
-        <w:rPr>
-          <w:sz w:val="36"/>
-          <w:szCs w:val="36"/>
+          <w:sz w:val="32"/>
+          <w:szCs w:val="32"/>
+          <w:u w:val="single"/>
+        </w:rPr>
+      </w:pPr>
+      <w:r>
+        <w:rPr>
+          <w:sz w:val="32"/>
+          <w:szCs w:val="32"/>
+          <w:u w:val="single"/>
         </w:rPr>
         <w:t>Professional Experience</w:t>
       </w:r>
@@ -378,40 +263,24 @@
     <w:p>
       <w:pPr>
         <w:pStyle w:val="a3"/>
-        <w:spacing w:before="30" w:line="259" w:lineRule="auto"/>
-        <w:ind w:left="0" w:right="279"/>
-      </w:pPr>
-      <w:r>
-        <w:rPr>
+        <w:ind w:left="144"/>
+      </w:pPr>
+      <w:r>
+        <w:rPr>
+          <w:sz w:val="26"/>
+          <w:szCs w:val="26"/>
           <w:u w:val="single"/>
         </w:rPr>
-        <w:t xml:space="preserve">2022 – present: </w:t>
-      </w:r>
-      <w:r>
-        <w:rPr>
-          <w:b/>
-          <w:bCs/>
-          <w:u w:val="single"/>
-        </w:rPr>
         <w:t>Lead Software Automation Testing Engineer</w:t>
       </w:r>
       <w:r>
-        <w:rPr>
-          <w:b/>
-          <w:bCs/>
-        </w:rPr>
-        <w:t xml:space="preserve"> </w:t>
-      </w:r>
-      <w:r>
-        <w:t xml:space="preserve">at </w:t>
-      </w:r>
-      <w:proofErr w:type="spellStart"/>
-      <w:r>
-        <w:t>Biosense</w:t>
-      </w:r>
-      <w:proofErr w:type="spellEnd"/>
-      <w:r>
-        <w:t xml:space="preserve"> Webster:</w:t>
+        <w:t>,</w:t>
+      </w:r>
+      <w:r>
+        <w:t xml:space="preserve"> Biosense Webster</w:t>
+      </w:r>
+      <w:r>
+        <w:t xml:space="preserve"> (2022 - present)</w:t>
       </w:r>
     </w:p>
     <w:p>
@@ -419,32 +288,107 @@
         <w:pStyle w:val="a3"/>
         <w:numPr>
           <w:ilvl w:val="0"/>
-          <w:numId w:val="5"/>
+          <w:numId w:val="10"/>
         </w:numPr>
-        <w:spacing w:before="30" w:line="259" w:lineRule="auto"/>
-        <w:ind w:left="720" w:right="279"/>
-        <w:rPr>
-          <w:lang w:bidi="he-IL"/>
-        </w:rPr>
-      </w:pPr>
-      <w:r>
-        <w:rPr>
-          <w:lang w:bidi="he-IL"/>
-        </w:rPr>
-        <w:t>Assessing, designing,</w:t>
-      </w:r>
-      <w:r>
-        <w:rPr>
-          <w:lang w:bidi="he-IL"/>
-        </w:rPr>
-        <w:t xml:space="preserve"> and implementing software solutions for </w:t>
-      </w:r>
-      <w:r>
-        <w:rPr>
-          <w:u w:val="single"/>
-          <w:lang w:bidi="he-IL"/>
-        </w:rPr>
-        <w:t>unbiased and accurate</w:t>
+        <w:rPr>
+          <w:lang w:bidi="he-IL"/>
+        </w:rPr>
+      </w:pPr>
+      <w:r>
+        <w:rPr>
+          <w:lang w:bidi="he-IL"/>
+        </w:rPr>
+        <w:t>Assess</w:t>
+      </w:r>
+      <w:r>
+        <w:rPr>
+          <w:lang w:bidi="he-IL"/>
+        </w:rPr>
+        <w:t>ing</w:t>
+      </w:r>
+      <w:r>
+        <w:rPr>
+          <w:lang w:bidi="he-IL"/>
+        </w:rPr>
+        <w:t>, desi</w:t>
+      </w:r>
+      <w:r>
+        <w:rPr>
+          <w:lang w:bidi="he-IL"/>
+        </w:rPr>
+        <w:t>gn</w:t>
+      </w:r>
+      <w:r>
+        <w:rPr>
+          <w:lang w:bidi="he-IL"/>
+        </w:rPr>
+        <w:t>ing</w:t>
+      </w:r>
+      <w:r>
+        <w:rPr>
+          <w:lang w:bidi="he-IL"/>
+        </w:rPr>
+        <w:t>,</w:t>
+      </w:r>
+      <w:r>
+        <w:rPr>
+          <w:lang w:bidi="he-IL"/>
+        </w:rPr>
+        <w:t xml:space="preserve"> and implement</w:t>
+      </w:r>
+      <w:r>
+        <w:rPr>
+          <w:lang w:bidi="he-IL"/>
+        </w:rPr>
+        <w:t>ing</w:t>
+      </w:r>
+      <w:r>
+        <w:rPr>
+          <w:lang w:bidi="he-IL"/>
+        </w:rPr>
+        <w:t xml:space="preserve"> software solutions </w:t>
+      </w:r>
+      <w:r>
+        <w:rPr>
+          <w:lang w:bidi="he-IL"/>
+        </w:rPr>
+        <w:t>to achieve fast</w:t>
+      </w:r>
+      <w:r>
+        <w:rPr>
+          <w:lang w:bidi="he-IL"/>
+        </w:rPr>
+        <w:t xml:space="preserve">, </w:t>
+      </w:r>
+      <w:r>
+        <w:rPr>
+          <w:lang w:bidi="he-IL"/>
+        </w:rPr>
+        <w:t>dependable</w:t>
+      </w:r>
+      <w:r>
+        <w:rPr>
+          <w:lang w:bidi="he-IL"/>
+        </w:rPr>
+        <w:t>,</w:t>
+      </w:r>
+      <w:r>
+        <w:rPr>
+          <w:lang w:bidi="he-IL"/>
+        </w:rPr>
+        <w:t xml:space="preserve"> </w:t>
+      </w:r>
+      <w:r>
+        <w:rPr>
+          <w:lang w:bidi="he-IL"/>
+        </w:rPr>
+        <w:t>unbiased,</w:t>
+      </w:r>
+      <w:r>
+        <w:rPr>
+          <w:lang w:bidi="he-IL"/>
+        </w:rPr>
+        <w:t xml:space="preserve"> and accurate</w:t>
       </w:r>
       <w:r>
         <w:rPr>
@@ -470,19 +414,101 @@
         <w:pStyle w:val="a3"/>
         <w:numPr>
           <w:ilvl w:val="0"/>
-          <w:numId w:val="5"/>
+          <w:numId w:val="10"/>
         </w:numPr>
-        <w:spacing w:before="30" w:line="259" w:lineRule="auto"/>
-        <w:ind w:left="720" w:right="279"/>
-        <w:rPr>
-          <w:lang w:bidi="he-IL"/>
-        </w:rPr>
-      </w:pPr>
-      <w:r>
-        <w:rPr>
-          <w:lang w:bidi="he-IL"/>
-        </w:rPr>
-        <w:t>Increasing automatic testing coverage and stretching the system’s limits.</w:t>
+        <w:rPr>
+          <w:lang w:bidi="he-IL"/>
+        </w:rPr>
+      </w:pPr>
+      <w:r>
+        <w:rPr>
+          <w:lang w:bidi="he-IL"/>
+        </w:rPr>
+        <w:t>Increas</w:t>
+      </w:r>
+      <w:r>
+        <w:rPr>
+          <w:lang w:bidi="he-IL"/>
+        </w:rPr>
+        <w:t>ing</w:t>
+      </w:r>
+      <w:r>
+        <w:rPr>
+          <w:lang w:bidi="he-IL"/>
+        </w:rPr>
+        <w:t xml:space="preserve"> automat</w:t>
+      </w:r>
+      <w:r>
+        <w:rPr>
+          <w:lang w:bidi="he-IL"/>
+        </w:rPr>
+        <w:t>ed</w:t>
+      </w:r>
+      <w:r>
+        <w:rPr>
+          <w:lang w:bidi="he-IL"/>
+        </w:rPr>
+        <w:t xml:space="preserve"> test</w:t>
+      </w:r>
+      <w:r>
+        <w:rPr>
+          <w:lang w:bidi="he-IL"/>
+        </w:rPr>
+        <w:t>s</w:t>
+      </w:r>
+      <w:r>
+        <w:rPr>
+          <w:lang w:bidi="he-IL"/>
+        </w:rPr>
+        <w:t xml:space="preserve"> coverage and stretch</w:t>
+      </w:r>
+      <w:r>
+        <w:rPr>
+          <w:lang w:bidi="he-IL"/>
+        </w:rPr>
+        <w:t>ing</w:t>
+      </w:r>
+      <w:r>
+        <w:rPr>
+          <w:lang w:bidi="he-IL"/>
+        </w:rPr>
+        <w:t xml:space="preserve"> the system’s limits</w:t>
+      </w:r>
+      <w:r>
+        <w:rPr>
+          <w:lang w:bidi="he-IL"/>
+        </w:rPr>
+        <w:t xml:space="preserve"> whilst creating a</w:t>
+      </w:r>
+      <w:r>
+        <w:rPr>
+          <w:lang w:bidi="he-IL"/>
+        </w:rPr>
+        <w:t xml:space="preserve"> modular</w:t>
+      </w:r>
+      <w:r>
+        <w:rPr>
+          <w:lang w:bidi="he-IL"/>
+        </w:rPr>
+        <w:t xml:space="preserve"> infrastructure to interact with </w:t>
+      </w:r>
+      <w:r>
+        <w:rPr>
+          <w:lang w:bidi="he-IL"/>
+        </w:rPr>
+        <w:t xml:space="preserve">every aspect of </w:t>
+      </w:r>
+      <w:r>
+        <w:rPr>
+          <w:lang w:bidi="he-IL"/>
+        </w:rPr>
+        <w:t>the system</w:t>
+      </w:r>
+      <w:r>
+        <w:rPr>
+          <w:lang w:bidi="he-IL"/>
+        </w:rPr>
+        <w:t>.</w:t>
       </w:r>
     </w:p>
     <w:p>
@@ -490,102 +516,29 @@
         <w:pStyle w:val="a3"/>
         <w:numPr>
           <w:ilvl w:val="0"/>
-          <w:numId w:val="5"/>
+          <w:numId w:val="10"/>
         </w:numPr>
-        <w:spacing w:before="30" w:line="259" w:lineRule="auto"/>
-        <w:ind w:left="720" w:right="279"/>
-        <w:rPr>
-          <w:rFonts w:hint="cs"/>
-          <w:rtl/>
-          <w:lang w:bidi="he-IL"/>
-        </w:rPr>
-      </w:pPr>
-      <w:r>
-        <w:t>Interacting</w:t>
-      </w:r>
-      <w:r>
-        <w:t xml:space="preserve"> frequent</w:t>
-      </w:r>
-      <w:r>
-        <w:t>ly</w:t>
-      </w:r>
-      <w:r>
-        <w:t xml:space="preserve"> with all the different departments.</w:t>
-      </w:r>
-    </w:p>
-    <w:p>
-      <w:pPr>
-        <w:pStyle w:val="a3"/>
-        <w:spacing w:before="30" w:line="259" w:lineRule="auto"/>
-        <w:ind w:left="0" w:right="279"/>
-      </w:pPr>
-      <w:r>
-        <w:rPr>
-          <w:u w:val="single"/>
-        </w:rPr>
-        <w:t>2021</w:t>
-      </w:r>
-      <w:r>
-        <w:rPr>
-          <w:u w:val="single"/>
-        </w:rPr>
-        <w:t xml:space="preserve"> </w:t>
-      </w:r>
-      <w:r>
-        <w:rPr>
-          <w:u w:val="single"/>
-        </w:rPr>
-        <w:t>–</w:t>
-      </w:r>
-      <w:r>
-        <w:rPr>
-          <w:u w:val="single"/>
-        </w:rPr>
-        <w:t xml:space="preserve"> </w:t>
-      </w:r>
-      <w:r>
-        <w:rPr>
-          <w:u w:val="single"/>
-        </w:rPr>
-        <w:t>2022</w:t>
-      </w:r>
-      <w:r>
-        <w:rPr>
-          <w:u w:val="single"/>
-        </w:rPr>
-        <w:t xml:space="preserve">: </w:t>
-      </w:r>
-      <w:r>
-        <w:rPr>
-          <w:b/>
-          <w:u w:val="single"/>
-        </w:rPr>
-        <w:t>Software Quality Assurance Engineer</w:t>
-      </w:r>
-      <w:r>
-        <w:rPr>
-          <w:b/>
-        </w:rPr>
-        <w:t xml:space="preserve"> </w:t>
-      </w:r>
-      <w:r>
-        <w:t xml:space="preserve">at </w:t>
-      </w:r>
-      <w:proofErr w:type="spellStart"/>
-      <w:r>
-        <w:t>Biosense</w:t>
-      </w:r>
-      <w:proofErr w:type="spellEnd"/>
-      <w:r>
-        <w:t xml:space="preserve"> Webster </w:t>
-      </w:r>
-      <w:proofErr w:type="spellStart"/>
-      <w:r>
-        <w:t>Yokneam</w:t>
-      </w:r>
-      <w:proofErr w:type="spellEnd"/>
-      <w:r>
-        <w:t>:</w:t>
+        <w:rPr>
+          <w:lang w:bidi="he-IL"/>
+        </w:rPr>
+      </w:pPr>
+      <w:r>
+        <w:t>Having frequent</w:t>
+      </w:r>
+      <w:r>
+        <w:t xml:space="preserve"> interaction</w:t>
+      </w:r>
+      <w:r>
+        <w:t>s</w:t>
+      </w:r>
+      <w:r>
+        <w:t xml:space="preserve"> with all different departments</w:t>
+      </w:r>
+      <w:r>
+        <w:t xml:space="preserve"> of the project</w:t>
+      </w:r>
+      <w:r>
+        <w:t>.</w:t>
       </w:r>
     </w:p>
     <w:p>
@@ -593,25 +546,42 @@
         <w:pStyle w:val="a3"/>
         <w:numPr>
           <w:ilvl w:val="0"/>
-          <w:numId w:val="4"/>
+          <w:numId w:val="10"/>
         </w:numPr>
-        <w:spacing w:before="30" w:line="259" w:lineRule="auto"/>
-        <w:ind w:left="720" w:right="279"/>
-      </w:pPr>
-      <w:r>
-        <w:t xml:space="preserve">Thorough </w:t>
-      </w:r>
-      <w:r>
-        <w:t>documentation</w:t>
-      </w:r>
-      <w:r>
-        <w:t xml:space="preserve"> and </w:t>
-      </w:r>
-      <w:r>
-        <w:t>meeting project deadlines</w:t>
-      </w:r>
-      <w:r>
-        <w:t>.</w:t>
+        <w:rPr>
+          <w:rtl/>
+          <w:lang w:bidi="he-IL"/>
+        </w:rPr>
+      </w:pPr>
+      <w:r>
+        <w:t>Helping other AT team members, from other projects, with their hard to solve issues.</w:t>
+      </w:r>
+    </w:p>
+    <w:p>
+      <w:pPr>
+        <w:pStyle w:val="a3"/>
+        <w:ind w:left="144"/>
+      </w:pPr>
+      <w:r>
+        <w:rPr>
+          <w:bCs/>
+          <w:sz w:val="26"/>
+          <w:szCs w:val="26"/>
+          <w:u w:val="single"/>
+        </w:rPr>
+        <w:t>Software Quality Assurance Engineer</w:t>
+      </w:r>
+      <w:r>
+        <w:rPr>
+          <w:b/>
+        </w:rPr>
+        <w:t xml:space="preserve">, </w:t>
+      </w:r>
+      <w:r>
+        <w:t>Biosense Webster Yokneam</w:t>
+      </w:r>
+      <w:r>
+        <w:t xml:space="preserve"> (2021 - 2022)</w:t>
       </w:r>
     </w:p>
     <w:p>
@@ -619,34 +589,26 @@
         <w:pStyle w:val="a3"/>
         <w:numPr>
           <w:ilvl w:val="0"/>
-          <w:numId w:val="4"/>
+          <w:numId w:val="10"/>
         </w:numPr>
-        <w:spacing w:before="30" w:line="259" w:lineRule="auto"/>
-        <w:ind w:left="720" w:right="279"/>
-      </w:pPr>
-      <w:r>
-        <w:t>Testing compatibility with</w:t>
-      </w:r>
-      <w:r>
-        <w:t xml:space="preserve"> many</w:t>
-      </w:r>
-      <w:r>
-        <w:t xml:space="preserve"> different medical devices from different vendors</w:t>
-      </w:r>
-      <w:r>
-        <w:t>, including</w:t>
-      </w:r>
-      <w:r>
-        <w:t xml:space="preserve"> Ultrasound machines, RF Generators</w:t>
-      </w:r>
-      <w:r>
-        <w:t>,</w:t>
-      </w:r>
-      <w:r>
-        <w:t xml:space="preserve"> Fluoroscopy Machine (X-Ray)</w:t>
-      </w:r>
-      <w:r>
-        <w:t>, etc.</w:t>
+      </w:pPr>
+      <w:r>
+        <w:t>Ensure t</w:t>
+      </w:r>
+      <w:r>
+        <w:t xml:space="preserve">horough </w:t>
+      </w:r>
+      <w:r>
+        <w:t>documentation</w:t>
+      </w:r>
+      <w:r>
+        <w:t xml:space="preserve"> and </w:t>
+      </w:r>
+      <w:r>
+        <w:t>meet project deadlines</w:t>
+      </w:r>
+      <w:r>
+        <w:t>.</w:t>
       </w:r>
     </w:p>
     <w:p>
@@ -654,86 +616,158 @@
         <w:pStyle w:val="a3"/>
         <w:numPr>
           <w:ilvl w:val="0"/>
-          <w:numId w:val="4"/>
+          <w:numId w:val="10"/>
         </w:numPr>
-        <w:spacing w:before="30" w:line="259" w:lineRule="auto"/>
-        <w:ind w:left="720" w:right="279"/>
-      </w:pPr>
-      <w:r>
-        <w:t xml:space="preserve">Traveling abroad to test and validate compatibility </w:t>
-      </w:r>
-      <w:r>
-        <w:t>with</w:t>
-      </w:r>
-      <w:r>
-        <w:t xml:space="preserve"> different Fluoro</w:t>
-      </w:r>
-      <w:r>
-        <w:t>scopy</w:t>
-      </w:r>
-      <w:r>
-        <w:t xml:space="preserve"> machines.</w:t>
+      </w:pPr>
+      <w:r>
+        <w:t>Test</w:t>
+      </w:r>
+      <w:r>
+        <w:t>ed</w:t>
+      </w:r>
+      <w:r>
+        <w:t xml:space="preserve"> compatibility with</w:t>
+      </w:r>
+      <w:r>
+        <w:t xml:space="preserve"> </w:t>
+      </w:r>
+      <w:r>
+        <w:t>numerous</w:t>
+      </w:r>
+      <w:r>
+        <w:t xml:space="preserve"> medical devices</w:t>
+      </w:r>
+      <w:r>
+        <w:t>,</w:t>
+      </w:r>
+      <w:r>
+        <w:t xml:space="preserve"> </w:t>
+      </w:r>
+      <w:r>
+        <w:t>including</w:t>
+      </w:r>
+      <w:r>
+        <w:t>:</w:t>
+      </w:r>
+      <w:r>
+        <w:br/>
+      </w:r>
+      <w:r>
+        <w:t>Ultrasound machines, RF Generators</w:t>
+      </w:r>
+      <w:r>
+        <w:t>,</w:t>
+      </w:r>
+      <w:r>
+        <w:t xml:space="preserve"> Fluoroscopy Machine</w:t>
+      </w:r>
+      <w:r>
+        <w:t>s</w:t>
+      </w:r>
+      <w:r>
+        <w:t xml:space="preserve"> (X-Ray)</w:t>
+      </w:r>
+      <w:r>
+        <w:t>, etc.</w:t>
       </w:r>
     </w:p>
     <w:p>
       <w:pPr>
         <w:pStyle w:val="a3"/>
-        <w:spacing w:before="30" w:line="259" w:lineRule="auto"/>
-        <w:ind w:left="0" w:right="279"/>
-      </w:pPr>
-      <w:r>
-        <w:rPr>
+        <w:numPr>
+          <w:ilvl w:val="0"/>
+          <w:numId w:val="10"/>
+        </w:numPr>
+      </w:pPr>
+      <w:r>
+        <w:t>Travel</w:t>
+      </w:r>
+      <w:r>
+        <w:t xml:space="preserve"> </w:t>
+      </w:r>
+      <w:r>
+        <w:t xml:space="preserve">abroad to test and validate compatibility </w:t>
+      </w:r>
+      <w:r>
+        <w:t>with</w:t>
+      </w:r>
+      <w:r>
+        <w:t xml:space="preserve"> different Fluoro</w:t>
+      </w:r>
+      <w:r>
+        <w:t>scopy</w:t>
+      </w:r>
+      <w:r>
+        <w:t xml:space="preserve"> machines.</w:t>
+      </w:r>
+    </w:p>
+    <w:p>
+      <w:pPr>
+        <w:pStyle w:val="a3"/>
+        <w:ind w:left="144"/>
+      </w:pPr>
+      <w:r>
+        <w:rPr>
+          <w:bCs/>
+          <w:sz w:val="26"/>
+          <w:szCs w:val="26"/>
           <w:u w:val="single"/>
         </w:rPr>
-        <w:t xml:space="preserve">2019 – 2021: </w:t>
+        <w:t>Assembly and OS Instructor</w:t>
       </w:r>
       <w:r>
         <w:rPr>
           <w:b/>
-          <w:u w:val="single"/>
-        </w:rPr>
-        <w:t>Assembly and OS Instructor</w:t>
-      </w:r>
-      <w:r>
-        <w:rPr>
-          <w:b/>
-        </w:rPr>
+        </w:rPr>
+        <w:t xml:space="preserve">, </w:t>
+      </w:r>
+      <w:r>
+        <w:t>“Magshimim” Cyber Education Center</w:t>
+      </w:r>
+      <w:r>
+        <w:t xml:space="preserve"> (</w:t>
+      </w:r>
+      <w:r>
+        <w:t>2019 – 2021</w:t>
+      </w:r>
+      <w:r>
+        <w:t>)</w:t>
+      </w:r>
+    </w:p>
+    <w:p>
+      <w:pPr>
+        <w:pStyle w:val="a3"/>
+        <w:ind w:left="288"/>
+      </w:pPr>
+      <w:r>
+        <w:t xml:space="preserve">Instructed high-school students on </w:t>
+      </w:r>
+      <w:r>
+        <w:t xml:space="preserve">Windows and Linux OS principles, </w:t>
+      </w:r>
+      <w:r>
+        <w:t>as well as</w:t>
+      </w:r>
+      <w:r>
+        <w:t xml:space="preserve"> the</w:t>
+      </w:r>
+      <w:r>
         <w:t xml:space="preserve"> </w:t>
       </w:r>
       <w:r>
-        <w:t>at “</w:t>
-      </w:r>
-      <w:proofErr w:type="spellStart"/>
-      <w:r>
-        <w:t>Magshimim</w:t>
-      </w:r>
-      <w:proofErr w:type="spellEnd"/>
-      <w:r>
-        <w:t>” Cyber Education Center.</w:t>
-      </w:r>
-      <w:r>
-        <w:br/>
-        <w:t xml:space="preserve">    </w:t>
-      </w:r>
-      <w:r>
-        <w:t>"</w:t>
-      </w:r>
-      <w:proofErr w:type="spellStart"/>
-      <w:r>
-        <w:t>Magshimim</w:t>
-      </w:r>
-      <w:proofErr w:type="spellEnd"/>
-      <w:r>
-        <w:t>" is an excellence program for high school students, as part of the program I was t</w:t>
-      </w:r>
-      <w:r>
-        <w:t>eaching Windows and Linux OS principles, as well as assembly language</w:t>
+        <w:t>A</w:t>
+      </w:r>
+      <w:r>
+        <w:t>ssembly</w:t>
+      </w:r>
+      <w:r>
+        <w:t>x8086</w:t>
+      </w:r>
+      <w:r>
+        <w:t xml:space="preserve"> language</w:t>
       </w:r>
       <w:r>
         <w:t>.</w:t>
-      </w:r>
-      <w:r>
-        <w:t xml:space="preserve"> </w:t>
       </w:r>
     </w:p>
     <w:p>
@@ -742,14 +776,16 @@
         <w:spacing w:before="155"/>
         <w:ind w:left="0"/>
         <w:rPr>
-          <w:sz w:val="36"/>
-          <w:szCs w:val="36"/>
-        </w:rPr>
-      </w:pPr>
-      <w:r>
-        <w:rPr>
-          <w:sz w:val="36"/>
-          <w:szCs w:val="36"/>
+          <w:sz w:val="32"/>
+          <w:szCs w:val="32"/>
+          <w:u w:val="single"/>
+        </w:rPr>
+      </w:pPr>
+      <w:r>
+        <w:rPr>
+          <w:sz w:val="32"/>
+          <w:szCs w:val="32"/>
+          <w:u w:val="single"/>
         </w:rPr>
         <w:t>Skills</w:t>
       </w:r>
@@ -758,20 +794,49 @@
       <w:pPr>
         <w:pStyle w:val="a3"/>
         <w:spacing w:before="29"/>
-        <w:ind w:left="0"/>
-      </w:pPr>
-      <w:r>
-        <w:t>Software Development | Full-Stack Development | Software Quality Assurance</w:t>
+        <w:ind w:left="144" w:right="0"/>
+        <w:jc w:val="both"/>
+      </w:pPr>
+      <w:r>
+        <w:t>Software Development</w:t>
+      </w:r>
+      <w:r>
+        <w:t xml:space="preserve"> | Object Oriented Programming</w:t>
+      </w:r>
+      <w:r>
+        <w:t xml:space="preserve"> | Software Quality Assurance</w:t>
       </w:r>
     </w:p>
     <w:p>
       <w:pPr>
         <w:pStyle w:val="a3"/>
-        <w:spacing w:before="22" w:line="259" w:lineRule="auto"/>
-        <w:ind w:left="0" w:right="1530"/>
-      </w:pPr>
-      <w:r>
-        <w:t>.NET | OOP | Bash | C | C++ | C# | Java | Python | SQL | MATLAB | Assembly| NodeJS | HTML | CSS | Git | Git BASH | Continuous Integration</w:t>
+        <w:spacing w:before="29" w:line="240" w:lineRule="auto"/>
+        <w:ind w:left="144" w:right="0"/>
+        <w:jc w:val="both"/>
+      </w:pPr>
+      <w:r>
+        <w:t>Bash| C | C++ | C#</w:t>
+      </w:r>
+      <w:r>
+        <w:t xml:space="preserve"> </w:t>
+      </w:r>
+      <w:r>
+        <w:t>| Python | SQL | Assembly</w:t>
+      </w:r>
+      <w:r>
+        <w:t xml:space="preserve"> </w:t>
+      </w:r>
+      <w:r>
+        <w:t>| HTML | CSS |</w:t>
+      </w:r>
+      <w:r>
+        <w:t xml:space="preserve"> </w:t>
+      </w:r>
+      <w:r>
+        <w:t>JavaScript</w:t>
+      </w:r>
+      <w:r>
+        <w:t xml:space="preserve"> | Git</w:t>
       </w:r>
     </w:p>
     <w:p>
@@ -780,35 +845,34 @@
         <w:spacing w:before="155"/>
         <w:ind w:left="0"/>
         <w:rPr>
-          <w:sz w:val="36"/>
-          <w:szCs w:val="36"/>
-        </w:rPr>
-      </w:pPr>
-      <w:r>
-        <w:rPr>
-          <w:sz w:val="36"/>
-          <w:szCs w:val="36"/>
+          <w:sz w:val="32"/>
+          <w:szCs w:val="32"/>
+          <w:u w:val="single"/>
+        </w:rPr>
+      </w:pPr>
+      <w:r>
+        <w:rPr>
+          <w:sz w:val="32"/>
+          <w:szCs w:val="32"/>
+          <w:u w:val="single"/>
         </w:rPr>
         <w:t>Education</w:t>
       </w:r>
     </w:p>
     <w:p>
       <w:pPr>
-        <w:pStyle w:val="a4"/>
-        <w:numPr>
-          <w:ilvl w:val="0"/>
-          <w:numId w:val="9"/>
-        </w:numPr>
         <w:spacing w:before="36"/>
+        <w:ind w:right="0"/>
         <w:rPr>
           <w:sz w:val="24"/>
         </w:rPr>
       </w:pPr>
       <w:r>
         <w:rPr>
-          <w:b/>
-          <w:bCs/>
+          <w:i/>
+          <w:iCs/>
           <w:sz w:val="24"/>
+          <w:u w:val="single"/>
         </w:rPr>
         <w:t>M.Sc. in Computer Science</w:t>
       </w:r>
@@ -816,416 +880,154 @@
         <w:rPr>
           <w:sz w:val="24"/>
         </w:rPr>
-        <w:t>,</w:t>
-      </w:r>
-      <w:r>
-        <w:rPr>
-          <w:sz w:val="24"/>
-        </w:rPr>
-        <w:t xml:space="preserve"> </w:t>
-      </w:r>
-      <w:r>
-        <w:rPr>
-          <w:sz w:val="24"/>
-        </w:rPr>
-        <w:t>2021 – Present</w:t>
-      </w:r>
-      <w:r>
-        <w:rPr>
-          <w:sz w:val="24"/>
-        </w:rPr>
-        <w:t>,</w:t>
-      </w:r>
-      <w:r>
-        <w:rPr>
-          <w:sz w:val="24"/>
-        </w:rPr>
-        <w:t xml:space="preserve"> The Open University, Israel.</w:t>
+        <w:t>, The Open University, Israel (2021 – Present)</w:t>
       </w:r>
     </w:p>
     <w:p>
       <w:pPr>
-        <w:pStyle w:val="a4"/>
-        <w:numPr>
-          <w:ilvl w:val="0"/>
-          <w:numId w:val="9"/>
-        </w:numPr>
         <w:spacing w:before="36"/>
+        <w:ind w:right="0"/>
         <w:rPr>
           <w:sz w:val="24"/>
         </w:rPr>
       </w:pPr>
       <w:r>
         <w:rPr>
-          <w:b/>
+          <w:bCs/>
+          <w:i/>
+          <w:iCs/>
           <w:sz w:val="24"/>
-        </w:rPr>
-        <w:t>B.Sc.</w:t>
-      </w:r>
-      <w:r>
-        <w:rPr>
-          <w:b/>
+          <w:u w:val="single"/>
+        </w:rPr>
+        <w:t>B.Sc. in Computer Science</w:t>
+      </w:r>
+      <w:r>
+        <w:rPr>
           <w:sz w:val="24"/>
         </w:rPr>
-        <w:t xml:space="preserve"> in</w:t>
-      </w:r>
-      <w:r>
-        <w:rPr>
-          <w:b/>
-          <w:sz w:val="24"/>
-        </w:rPr>
-        <w:t xml:space="preserve"> Computer Science</w:t>
-      </w:r>
-      <w:r>
-        <w:rPr>
-          <w:sz w:val="24"/>
-        </w:rPr>
-        <w:t>,</w:t>
-      </w:r>
-      <w:r>
-        <w:rPr>
-          <w:sz w:val="24"/>
-        </w:rPr>
-        <w:t xml:space="preserve"> </w:t>
-      </w:r>
-      <w:r>
-        <w:rPr>
-          <w:sz w:val="24"/>
-        </w:rPr>
-        <w:t>2018 – 2021</w:t>
-      </w:r>
-      <w:r>
-        <w:rPr>
-          <w:sz w:val="24"/>
-        </w:rPr>
-        <w:t>,</w:t>
-      </w:r>
-      <w:r>
-        <w:rPr>
-          <w:sz w:val="24"/>
-        </w:rPr>
-        <w:t xml:space="preserve"> Tel-Hai college, Israel.</w:t>
+        <w:t>, Tel-Hai college, Israel (2018 – 2021)</w:t>
       </w:r>
     </w:p>
     <w:p>
       <w:pPr>
-        <w:pStyle w:val="a4"/>
-        <w:numPr>
-          <w:ilvl w:val="1"/>
-          <w:numId w:val="9"/>
-        </w:numPr>
         <w:spacing w:before="36"/>
+        <w:ind w:right="0"/>
         <w:rPr>
           <w:sz w:val="24"/>
         </w:rPr>
       </w:pPr>
       <w:r>
         <w:rPr>
+          <w:bCs/>
+          <w:i/>
+          <w:iCs/>
           <w:sz w:val="24"/>
-        </w:rPr>
-        <w:t xml:space="preserve">Outstanding performance </w:t>
-      </w:r>
-      <w:r>
-        <w:rPr>
-          <w:spacing w:val="-3"/>
+          <w:u w:val="single"/>
+        </w:rPr>
+        <w:t>English for Work course</w:t>
+      </w:r>
+      <w:r>
+        <w:rPr>
           <w:sz w:val="24"/>
         </w:rPr>
-        <w:t xml:space="preserve">in </w:t>
-      </w:r>
-      <w:r>
-        <w:rPr>
+        <w:t>, The Language Gallery,</w:t>
+      </w:r>
+      <w:r>
+        <w:rPr>
+          <w:spacing w:val="-18"/>
           <w:sz w:val="24"/>
         </w:rPr>
-        <w:t>all programming focus</w:t>
-      </w:r>
-      <w:r>
-        <w:rPr>
-          <w:spacing w:val="-19"/>
+        <w:t xml:space="preserve"> </w:t>
+      </w:r>
+      <w:r>
+        <w:rPr>
           <w:sz w:val="24"/>
         </w:rPr>
-        <w:t xml:space="preserve"> </w:t>
-      </w:r>
-      <w:r>
-        <w:rPr>
-          <w:sz w:val="24"/>
-        </w:rPr>
-        <w:t>courses.</w:t>
+        <w:t>London (2017)</w:t>
       </w:r>
     </w:p>
     <w:p>
       <w:pPr>
-        <w:pStyle w:val="a4"/>
-        <w:numPr>
-          <w:ilvl w:val="1"/>
-          <w:numId w:val="9"/>
-        </w:numPr>
         <w:spacing w:before="36"/>
+        <w:ind w:right="0"/>
         <w:rPr>
           <w:sz w:val="24"/>
         </w:rPr>
       </w:pPr>
       <w:r>
         <w:rPr>
+          <w:bCs/>
+          <w:i/>
+          <w:iCs/>
           <w:sz w:val="24"/>
-        </w:rPr>
-        <w:t xml:space="preserve">2 Final projects in web development- .NET + SQL DB </w:t>
-      </w:r>
-      <w:r>
-        <w:rPr>
-          <w:spacing w:val="2"/>
+          <w:u w:val="single"/>
+        </w:rPr>
+        <w:t>High school</w:t>
+      </w:r>
+      <w:r>
+        <w:rPr>
           <w:sz w:val="24"/>
         </w:rPr>
-        <w:t xml:space="preserve">and </w:t>
-      </w:r>
-      <w:r>
-        <w:rPr>
+        <w:t>, “Hamoshava”, Zichron</w:t>
+      </w:r>
+      <w:r>
+        <w:rPr>
+          <w:spacing w:val="-14"/>
           <w:sz w:val="24"/>
         </w:rPr>
-        <w:t>HTML + NodeJS</w:t>
+        <w:t xml:space="preserve"> </w:t>
+      </w:r>
+      <w:r>
+        <w:rPr>
+          <w:sz w:val="24"/>
+        </w:rPr>
+        <w:t>Ya’aqov (2012–</w:t>
+      </w:r>
+      <w:r>
+        <w:rPr>
+          <w:spacing w:val="-6"/>
+          <w:sz w:val="24"/>
+        </w:rPr>
+        <w:t xml:space="preserve"> </w:t>
+      </w:r>
+      <w:r>
+        <w:rPr>
+          <w:sz w:val="24"/>
+        </w:rPr>
+        <w:t>2016)</w:t>
       </w:r>
     </w:p>
     <w:p>
       <w:pPr>
-        <w:pStyle w:val="a4"/>
-        <w:numPr>
-          <w:ilvl w:val="0"/>
-          <w:numId w:val="9"/>
-        </w:numPr>
-        <w:spacing w:before="36"/>
-        <w:rPr>
-          <w:sz w:val="24"/>
-        </w:rPr>
-      </w:pPr>
-      <w:r>
-        <w:rPr>
-          <w:b/>
-          <w:sz w:val="24"/>
-        </w:rPr>
-        <w:t>English for Work course</w:t>
-      </w:r>
-      <w:r>
-        <w:rPr>
-          <w:sz w:val="24"/>
-        </w:rPr>
-        <w:t>,</w:t>
-      </w:r>
-      <w:r>
-        <w:rPr>
-          <w:sz w:val="24"/>
-        </w:rPr>
-        <w:t xml:space="preserve"> </w:t>
-      </w:r>
-      <w:r>
-        <w:rPr>
-          <w:sz w:val="24"/>
-        </w:rPr>
-        <w:t>2017</w:t>
-      </w:r>
-      <w:r>
-        <w:rPr>
-          <w:sz w:val="24"/>
-        </w:rPr>
-        <w:t>,</w:t>
-      </w:r>
-      <w:r>
-        <w:rPr>
-          <w:sz w:val="24"/>
-        </w:rPr>
-        <w:t xml:space="preserve"> The Language Gallery,</w:t>
-      </w:r>
-      <w:r>
-        <w:rPr>
-          <w:spacing w:val="-18"/>
-          <w:sz w:val="24"/>
-        </w:rPr>
-        <w:t xml:space="preserve"> </w:t>
-      </w:r>
-      <w:r>
-        <w:rPr>
-          <w:sz w:val="24"/>
-        </w:rPr>
-        <w:t>London.</w:t>
+        <w:pStyle w:val="1"/>
+        <w:ind w:left="0"/>
+        <w:rPr>
+          <w:sz w:val="32"/>
+          <w:szCs w:val="32"/>
+          <w:u w:val="single"/>
+        </w:rPr>
+      </w:pPr>
+      <w:r>
+        <w:rPr>
+          <w:sz w:val="32"/>
+          <w:szCs w:val="32"/>
+          <w:u w:val="single"/>
+        </w:rPr>
+        <w:t>Language</w:t>
+      </w:r>
+      <w:r>
+        <w:rPr>
+          <w:sz w:val="32"/>
+          <w:szCs w:val="32"/>
+          <w:u w:val="single"/>
+        </w:rPr>
+        <w:t>s</w:t>
       </w:r>
     </w:p>
     <w:p>
       <w:pPr>
-        <w:pStyle w:val="a4"/>
-        <w:numPr>
-          <w:ilvl w:val="0"/>
-          <w:numId w:val="9"/>
-        </w:numPr>
-        <w:spacing w:before="36"/>
-        <w:rPr>
-          <w:sz w:val="24"/>
-        </w:rPr>
-      </w:pPr>
-      <w:r>
-        <w:rPr>
-          <w:b/>
-          <w:sz w:val="24"/>
-        </w:rPr>
-        <w:t>High school</w:t>
-      </w:r>
-      <w:r>
-        <w:rPr>
-          <w:sz w:val="24"/>
-        </w:rPr>
-        <w:t>,</w:t>
-      </w:r>
-      <w:r>
-        <w:rPr>
-          <w:sz w:val="24"/>
-        </w:rPr>
-        <w:t xml:space="preserve"> </w:t>
-      </w:r>
-      <w:r>
-        <w:rPr>
-          <w:sz w:val="24"/>
-        </w:rPr>
-        <w:t>2012–</w:t>
-      </w:r>
-      <w:r>
-        <w:rPr>
-          <w:spacing w:val="-6"/>
-          <w:sz w:val="24"/>
-        </w:rPr>
-        <w:t xml:space="preserve"> </w:t>
-      </w:r>
-      <w:r>
-        <w:rPr>
-          <w:sz w:val="24"/>
-        </w:rPr>
-        <w:t>2016</w:t>
-      </w:r>
-      <w:r>
-        <w:rPr>
-          <w:sz w:val="24"/>
-        </w:rPr>
-        <w:t>,</w:t>
-      </w:r>
-      <w:r>
-        <w:rPr>
-          <w:sz w:val="24"/>
-        </w:rPr>
-        <w:t xml:space="preserve"> “</w:t>
-      </w:r>
-      <w:proofErr w:type="spellStart"/>
-      <w:r>
-        <w:rPr>
-          <w:sz w:val="24"/>
-        </w:rPr>
-        <w:t>Hamoshava</w:t>
-      </w:r>
-      <w:proofErr w:type="spellEnd"/>
-      <w:r>
-        <w:rPr>
-          <w:sz w:val="24"/>
-        </w:rPr>
-        <w:t xml:space="preserve">”, </w:t>
-      </w:r>
-      <w:proofErr w:type="spellStart"/>
-      <w:r>
-        <w:rPr>
-          <w:sz w:val="24"/>
-        </w:rPr>
-        <w:t>Zichron</w:t>
-      </w:r>
-      <w:proofErr w:type="spellEnd"/>
-      <w:r>
-        <w:rPr>
-          <w:spacing w:val="-14"/>
-          <w:sz w:val="24"/>
-        </w:rPr>
-        <w:t xml:space="preserve"> </w:t>
-      </w:r>
-      <w:proofErr w:type="spellStart"/>
-      <w:r>
-        <w:rPr>
-          <w:sz w:val="24"/>
-        </w:rPr>
-        <w:t>Ya’aqov.</w:t>
-      </w:r>
-      <w:proofErr w:type="spellEnd"/>
-    </w:p>
-    <w:p>
-      <w:pPr>
-        <w:pStyle w:val="a4"/>
-        <w:numPr>
-          <w:ilvl w:val="1"/>
-          <w:numId w:val="9"/>
-        </w:numPr>
-        <w:spacing w:before="36"/>
-        <w:rPr>
-          <w:sz w:val="24"/>
-        </w:rPr>
-      </w:pPr>
-      <w:r>
-        <w:rPr>
-          <w:sz w:val="24"/>
-        </w:rPr>
-        <w:t xml:space="preserve">Excelled in </w:t>
-      </w:r>
-      <w:r>
-        <w:rPr>
-          <w:sz w:val="24"/>
-        </w:rPr>
-        <w:t xml:space="preserve">5 units </w:t>
-      </w:r>
-      <w:r>
-        <w:rPr>
-          <w:sz w:val="24"/>
-        </w:rPr>
-        <w:t>of</w:t>
-      </w:r>
-      <w:r>
-        <w:rPr>
-          <w:sz w:val="24"/>
-        </w:rPr>
-        <w:t xml:space="preserve"> Computer Science </w:t>
-      </w:r>
-      <w:r>
-        <w:rPr>
-          <w:spacing w:val="2"/>
-          <w:sz w:val="24"/>
-        </w:rPr>
-        <w:t>and</w:t>
-      </w:r>
-      <w:r>
-        <w:rPr>
-          <w:spacing w:val="-2"/>
-          <w:sz w:val="24"/>
-        </w:rPr>
-        <w:t xml:space="preserve"> </w:t>
-      </w:r>
-      <w:r>
-        <w:rPr>
-          <w:sz w:val="24"/>
-        </w:rPr>
-        <w:t>English</w:t>
-      </w:r>
-    </w:p>
-    <w:p>
-      <w:pPr>
-        <w:pStyle w:val="1"/>
-        <w:ind w:left="0"/>
-        <w:rPr>
-          <w:sz w:val="36"/>
-          <w:szCs w:val="36"/>
-        </w:rPr>
-      </w:pPr>
-      <w:r>
-        <w:rPr>
-          <w:sz w:val="36"/>
-          <w:szCs w:val="36"/>
-        </w:rPr>
-        <w:t>Languages</w:t>
-      </w:r>
-    </w:p>
-    <w:p>
-      <w:pPr>
         <w:pStyle w:val="a3"/>
-        <w:spacing w:before="35"/>
-        <w:ind w:left="-419" w:firstLine="419"/>
+        <w:ind w:left="144" w:right="0"/>
       </w:pPr>
       <w:r>
         <w:t xml:space="preserve">  </w:t>
@@ -1244,9 +1046,159 @@
 </w:document>
 </file>
 
+<file path=word/endnotes.xml><?xml version="1.0" encoding="utf-8"?>
+<w:endnotes xmlns:wpc="http://schemas.microsoft.com/office/word/2010/wordprocessingCanvas" xmlns:cx="http://schemas.microsoft.com/office/drawing/2014/chartex" xmlns:cx1="http://schemas.microsoft.com/office/drawing/2015/9/8/chartex" xmlns:cx2="http://schemas.microsoft.com/office/drawing/2015/10/21/chartex" xmlns:cx3="http://schemas.microsoft.com/office/drawing/2016/5/9/chartex" xmlns:cx4="http://schemas.microsoft.com/office/drawing/2016/5/10/chartex" xmlns:cx5="http://schemas.microsoft.com/office/drawing/2016/5/11/chartex" xmlns:cx6="http://schemas.microsoft.com/office/drawing/2016/5/12/chartex" xmlns:cx7="http://schemas.microsoft.com/office/drawing/2016/5/13/chartex" xmlns:cx8="http://schemas.microsoft.com/office/drawing/2016/5/14/chartex" xmlns:mc="http://schemas.openxmlformats.org/markup-compatibility/2006" xmlns:aink="http://schemas.microsoft.com/office/drawing/2016/ink" xmlns:am3d="http://schemas.microsoft.com/office/drawing/2017/model3d" xmlns:o="urn:schemas-microsoft-com:office:office" xmlns:oel="http://schemas.microsoft.com/office/2019/extlst" xmlns:r="http://schemas.openxmlformats.org/officeDocument/2006/relationships" xmlns:m="http://schemas.openxmlformats.org/officeDocument/2006/math" xmlns:v="urn:schemas-microsoft-com:vml" xmlns:wp14="http://schemas.microsoft.com/office/word/2010/wordprocessingDrawing" xmlns:wp="http://schemas.openxmlformats.org/drawingml/2006/wordprocessingDrawing" xmlns:w10="urn:schemas-microsoft-com:office:word" xmlns:w="http://schemas.openxmlformats.org/wordprocessingml/2006/main" xmlns:w14="http://schemas.microsoft.com/office/word/2010/wordml" xmlns:w15="http://schemas.microsoft.com/office/word/2012/wordml" xmlns:w16cex="http://schemas.microsoft.com/office/word/2018/wordml/cex" xmlns:w16cid="http://schemas.microsoft.com/office/word/2016/wordml/cid" xmlns:w16="http://schemas.microsoft.com/office/word/2018/wordml" xmlns:w16sdtdh="http://schemas.microsoft.com/office/word/2020/wordml/sdtdatahash" xmlns:w16se="http://schemas.microsoft.com/office/word/2015/wordml/symex" xmlns:wpg="http://schemas.microsoft.com/office/word/2010/wordprocessingGroup" xmlns:wpi="http://schemas.microsoft.com/office/word/2010/wordprocessingInk" xmlns:wne="http://schemas.microsoft.com/office/word/2006/wordml" xmlns:wps="http://schemas.microsoft.com/office/word/2010/wordprocessingShape" mc:Ignorable="w14 w15 w16se w16cid w16 w16cex w16sdtdh wp14">
+  <w:endnote w:type="separator" w:id="-1">
+    <w:p>
+      <w:r>
+        <w:separator/>
+      </w:r>
+    </w:p>
+  </w:endnote>
+  <w:endnote w:type="continuationSeparator" w:id="0">
+    <w:p>
+      <w:r>
+        <w:continuationSeparator/>
+      </w:r>
+    </w:p>
+  </w:endnote>
+</w:endnotes>
+</file>
+
+<file path=word/footnotes.xml><?xml version="1.0" encoding="utf-8"?>
+<w:footnotes xmlns:wpc="http://schemas.microsoft.com/office/word/2010/wordprocessingCanvas" xmlns:cx="http://schemas.microsoft.com/office/drawing/2014/chartex" xmlns:cx1="http://schemas.microsoft.com/office/drawing/2015/9/8/chartex" xmlns:cx2="http://schemas.microsoft.com/office/drawing/2015/10/21/chartex" xmlns:cx3="http://schemas.microsoft.com/office/drawing/2016/5/9/chartex" xmlns:cx4="http://schemas.microsoft.com/office/drawing/2016/5/10/chartex" xmlns:cx5="http://schemas.microsoft.com/office/drawing/2016/5/11/chartex" xmlns:cx6="http://schemas.microsoft.com/office/drawing/2016/5/12/chartex" xmlns:cx7="http://schemas.microsoft.com/office/drawing/2016/5/13/chartex" xmlns:cx8="http://schemas.microsoft.com/office/drawing/2016/5/14/chartex" xmlns:mc="http://schemas.openxmlformats.org/markup-compatibility/2006" xmlns:aink="http://schemas.microsoft.com/office/drawing/2016/ink" xmlns:am3d="http://schemas.microsoft.com/office/drawing/2017/model3d" xmlns:o="urn:schemas-microsoft-com:office:office" xmlns:oel="http://schemas.microsoft.com/office/2019/extlst" xmlns:r="http://schemas.openxmlformats.org/officeDocument/2006/relationships" xmlns:m="http://schemas.openxmlformats.org/officeDocument/2006/math" xmlns:v="urn:schemas-microsoft-com:vml" xmlns:wp14="http://schemas.microsoft.com/office/word/2010/wordprocessingDrawing" xmlns:wp="http://schemas.openxmlformats.org/drawingml/2006/wordprocessingDrawing" xmlns:w10="urn:schemas-microsoft-com:office:word" xmlns:w="http://schemas.openxmlformats.org/wordprocessingml/2006/main" xmlns:w14="http://schemas.microsoft.com/office/word/2010/wordml" xmlns:w15="http://schemas.microsoft.com/office/word/2012/wordml" xmlns:w16cex="http://schemas.microsoft.com/office/word/2018/wordml/cex" xmlns:w16cid="http://schemas.microsoft.com/office/word/2016/wordml/cid" xmlns:w16="http://schemas.microsoft.com/office/word/2018/wordml" xmlns:w16sdtdh="http://schemas.microsoft.com/office/word/2020/wordml/sdtdatahash" xmlns:w16se="http://schemas.microsoft.com/office/word/2015/wordml/symex" xmlns:wpg="http://schemas.microsoft.com/office/word/2010/wordprocessingGroup" xmlns:wpi="http://schemas.microsoft.com/office/word/2010/wordprocessingInk" xmlns:wne="http://schemas.microsoft.com/office/word/2006/wordml" xmlns:wps="http://schemas.microsoft.com/office/word/2010/wordprocessingShape" mc:Ignorable="w14 w15 w16se w16cid w16 w16cex w16sdtdh wp14">
+  <w:footnote w:type="separator" w:id="-1">
+    <w:p>
+      <w:r>
+        <w:separator/>
+      </w:r>
+    </w:p>
+  </w:footnote>
+  <w:footnote w:type="continuationSeparator" w:id="0">
+    <w:p>
+      <w:r>
+        <w:continuationSeparator/>
+      </w:r>
+    </w:p>
+  </w:footnote>
+</w:footnotes>
+</file>
+
 <file path=word/numbering.xml><?xml version="1.0" encoding="utf-8"?>
-<w:numbering xmlns:wpc="http://schemas.microsoft.com/office/word/2010/wordprocessingCanvas" xmlns:cx="http://schemas.microsoft.com/office/drawing/2014/chartex" xmlns:cx1="http://schemas.microsoft.com/office/drawing/2015/9/8/chartex" xmlns:cx2="http://schemas.microsoft.com/office/drawing/2015/10/21/chartex" xmlns:cx3="http://schemas.microsoft.com/office/drawing/2016/5/9/chartex" xmlns:cx4="http://schemas.microsoft.com/office/drawing/2016/5/10/chartex" xmlns:cx5="http://schemas.microsoft.com/office/drawing/2016/5/11/chartex" xmlns:cx6="http://schemas.microsoft.com/office/drawing/2016/5/12/chartex" xmlns:cx7="http://schemas.microsoft.com/office/drawing/2016/5/13/chartex" xmlns:cx8="http://schemas.microsoft.com/office/drawing/2016/5/14/chartex" xmlns:mc="http://schemas.openxmlformats.org/markup-compatibility/2006" xmlns:aink="http://schemas.microsoft.com/office/drawing/2016/ink" xmlns:am3d="http://schemas.microsoft.com/office/drawing/2017/model3d" xmlns:o="urn:schemas-microsoft-com:office:office" xmlns:r="http://schemas.openxmlformats.org/officeDocument/2006/relationships" xmlns:m="http://schemas.openxmlformats.org/officeDocument/2006/math" xmlns:v="urn:schemas-microsoft-com:vml" xmlns:wp14="http://schemas.microsoft.com/office/word/2010/wordprocessingDrawing" xmlns:wp="http://schemas.openxmlformats.org/drawingml/2006/wordprocessingDrawing" xmlns:w10="urn:schemas-microsoft-com:office:word" xmlns:w="http://schemas.openxmlformats.org/wordprocessingml/2006/main" xmlns:w14="http://schemas.microsoft.com/office/word/2010/wordml" xmlns:w15="http://schemas.microsoft.com/office/word/2012/wordml" xmlns:w16cex="http://schemas.microsoft.com/office/word/2018/wordml/cex" xmlns:w16cid="http://schemas.microsoft.com/office/word/2016/wordml/cid" xmlns:w16="http://schemas.microsoft.com/office/word/2018/wordml" xmlns:w16sdtdh="http://schemas.microsoft.com/office/word/2020/wordml/sdtdatahash" xmlns:w16se="http://schemas.microsoft.com/office/word/2015/wordml/symex" xmlns:wpg="http://schemas.microsoft.com/office/word/2010/wordprocessingGroup" xmlns:wpi="http://schemas.microsoft.com/office/word/2010/wordprocessingInk" xmlns:wne="http://schemas.microsoft.com/office/word/2006/wordml" xmlns:wps="http://schemas.microsoft.com/office/word/2010/wordprocessingShape" mc:Ignorable="w14 w15 w16se w16cid w16 w16cex w16sdtdh wp14">
+<w:numbering xmlns:wpc="http://schemas.microsoft.com/office/word/2010/wordprocessingCanvas" xmlns:cx="http://schemas.microsoft.com/office/drawing/2014/chartex" xmlns:cx1="http://schemas.microsoft.com/office/drawing/2015/9/8/chartex" xmlns:cx2="http://schemas.microsoft.com/office/drawing/2015/10/21/chartex" xmlns:cx3="http://schemas.microsoft.com/office/drawing/2016/5/9/chartex" xmlns:cx4="http://schemas.microsoft.com/office/drawing/2016/5/10/chartex" xmlns:cx5="http://schemas.microsoft.com/office/drawing/2016/5/11/chartex" xmlns:cx6="http://schemas.microsoft.com/office/drawing/2016/5/12/chartex" xmlns:cx7="http://schemas.microsoft.com/office/drawing/2016/5/13/chartex" xmlns:cx8="http://schemas.microsoft.com/office/drawing/2016/5/14/chartex" xmlns:mc="http://schemas.openxmlformats.org/markup-compatibility/2006" xmlns:aink="http://schemas.microsoft.com/office/drawing/2016/ink" xmlns:am3d="http://schemas.microsoft.com/office/drawing/2017/model3d" xmlns:o="urn:schemas-microsoft-com:office:office" xmlns:oel="http://schemas.microsoft.com/office/2019/extlst" xmlns:r="http://schemas.openxmlformats.org/officeDocument/2006/relationships" xmlns:m="http://schemas.openxmlformats.org/officeDocument/2006/math" xmlns:v="urn:schemas-microsoft-com:vml" xmlns:wp14="http://schemas.microsoft.com/office/word/2010/wordprocessingDrawing" xmlns:wp="http://schemas.openxmlformats.org/drawingml/2006/wordprocessingDrawing" xmlns:w10="urn:schemas-microsoft-com:office:word" xmlns:w="http://schemas.openxmlformats.org/wordprocessingml/2006/main" xmlns:w14="http://schemas.microsoft.com/office/word/2010/wordml" xmlns:w15="http://schemas.microsoft.com/office/word/2012/wordml" xmlns:w16cex="http://schemas.microsoft.com/office/word/2018/wordml/cex" xmlns:w16cid="http://schemas.microsoft.com/office/word/2016/wordml/cid" xmlns:w16="http://schemas.microsoft.com/office/word/2018/wordml" xmlns:w16sdtdh="http://schemas.microsoft.com/office/word/2020/wordml/sdtdatahash" xmlns:w16se="http://schemas.microsoft.com/office/word/2015/wordml/symex" xmlns:wpg="http://schemas.microsoft.com/office/word/2010/wordprocessingGroup" xmlns:wpi="http://schemas.microsoft.com/office/word/2010/wordprocessingInk" xmlns:wne="http://schemas.microsoft.com/office/word/2006/wordml" xmlns:wps="http://schemas.microsoft.com/office/word/2010/wordprocessingShape" mc:Ignorable="w14 w15 w16se w16cid w16 w16cex w16sdtdh wp14">
   <w:abstractNum w:abstractNumId="0" w15:restartNumberingAfterBreak="0">
+    <w:nsid w:val="0084660C"/>
+    <w:multiLevelType w:val="hybridMultilevel"/>
+    <w:tmpl w:val="BE822710"/>
+    <w:lvl w:ilvl="0" w:tplc="6FE081BC">
+      <w:numFmt w:val="bullet"/>
+      <w:lvlText w:val=""/>
+      <w:lvlJc w:val="left"/>
+      <w:pPr>
+        <w:ind w:left="504" w:hanging="360"/>
+      </w:pPr>
+      <w:rPr>
+        <w:rFonts w:ascii="Symbol" w:eastAsia="Calibri" w:hAnsi="Symbol" w:cs="Calibri" w:hint="default"/>
+      </w:rPr>
+    </w:lvl>
+    <w:lvl w:ilvl="1" w:tplc="C1BE32B0">
+      <w:start w:val="2"/>
+      <w:numFmt w:val="bullet"/>
+      <w:lvlText w:val="-"/>
+      <w:lvlJc w:val="left"/>
+      <w:pPr>
+        <w:ind w:left="900" w:hanging="360"/>
+      </w:pPr>
+      <w:rPr>
+        <w:rFonts w:ascii="Calibri" w:eastAsia="Calibri" w:hAnsi="Calibri" w:cs="Calibri" w:hint="default"/>
+      </w:rPr>
+    </w:lvl>
+    <w:lvl w:ilvl="2" w:tplc="04090005">
+      <w:start w:val="1"/>
+      <w:numFmt w:val="bullet"/>
+      <w:lvlText w:val=""/>
+      <w:lvlJc w:val="left"/>
+      <w:pPr>
+        <w:ind w:left="1944" w:hanging="360"/>
+      </w:pPr>
+      <w:rPr>
+        <w:rFonts w:ascii="Wingdings" w:hAnsi="Wingdings" w:hint="default"/>
+      </w:rPr>
+    </w:lvl>
+    <w:lvl w:ilvl="3" w:tplc="04090001" w:tentative="1">
+      <w:start w:val="1"/>
+      <w:numFmt w:val="bullet"/>
+      <w:lvlText w:val=""/>
+      <w:lvlJc w:val="left"/>
+      <w:pPr>
+        <w:ind w:left="2664" w:hanging="360"/>
+      </w:pPr>
+      <w:rPr>
+        <w:rFonts w:ascii="Symbol" w:hAnsi="Symbol" w:hint="default"/>
+      </w:rPr>
+    </w:lvl>
+    <w:lvl w:ilvl="4" w:tplc="04090003" w:tentative="1">
+      <w:start w:val="1"/>
+      <w:numFmt w:val="bullet"/>
+      <w:lvlText w:val="o"/>
+      <w:lvlJc w:val="left"/>
+      <w:pPr>
+        <w:ind w:left="3384" w:hanging="360"/>
+      </w:pPr>
+      <w:rPr>
+        <w:rFonts w:ascii="Courier New" w:hAnsi="Courier New" w:cs="Courier New" w:hint="default"/>
+      </w:rPr>
+    </w:lvl>
+    <w:lvl w:ilvl="5" w:tplc="04090005" w:tentative="1">
+      <w:start w:val="1"/>
+      <w:numFmt w:val="bullet"/>
+      <w:lvlText w:val=""/>
+      <w:lvlJc w:val="left"/>
+      <w:pPr>
+        <w:ind w:left="4104" w:hanging="360"/>
+      </w:pPr>
+      <w:rPr>
+        <w:rFonts w:ascii="Wingdings" w:hAnsi="Wingdings" w:hint="default"/>
+      </w:rPr>
+    </w:lvl>
+    <w:lvl w:ilvl="6" w:tplc="04090001" w:tentative="1">
+      <w:start w:val="1"/>
+      <w:numFmt w:val="bullet"/>
+      <w:lvlText w:val=""/>
+      <w:lvlJc w:val="left"/>
+      <w:pPr>
+        <w:ind w:left="4824" w:hanging="360"/>
+      </w:pPr>
+      <w:rPr>
+        <w:rFonts w:ascii="Symbol" w:hAnsi="Symbol" w:hint="default"/>
+      </w:rPr>
+    </w:lvl>
+    <w:lvl w:ilvl="7" w:tplc="04090003" w:tentative="1">
+      <w:start w:val="1"/>
+      <w:numFmt w:val="bullet"/>
+      <w:lvlText w:val="o"/>
+      <w:lvlJc w:val="left"/>
+      <w:pPr>
+        <w:ind w:left="5544" w:hanging="360"/>
+      </w:pPr>
+      <w:rPr>
+        <w:rFonts w:ascii="Courier New" w:hAnsi="Courier New" w:cs="Courier New" w:hint="default"/>
+      </w:rPr>
+    </w:lvl>
+    <w:lvl w:ilvl="8" w:tplc="04090005" w:tentative="1">
+      <w:start w:val="1"/>
+      <w:numFmt w:val="bullet"/>
+      <w:lvlText w:val=""/>
+      <w:lvlJc w:val="left"/>
+      <w:pPr>
+        <w:ind w:left="6264" w:hanging="360"/>
+      </w:pPr>
+      <w:rPr>
+        <w:rFonts w:ascii="Wingdings" w:hAnsi="Wingdings" w:hint="default"/>
+      </w:rPr>
+    </w:lvl>
+  </w:abstractNum>
+  <w:abstractNum w:abstractNumId="1" w15:restartNumberingAfterBreak="0">
     <w:nsid w:val="16950223"/>
     <w:multiLevelType w:val="hybridMultilevel"/>
     <w:tmpl w:val="C5F858E2"/>
@@ -1268,13 +1220,13 @@
       <w:lvlText w:val="-"/>
       <w:lvlJc w:val="left"/>
       <w:pPr>
-        <w:ind w:left="540" w:hanging="360"/>
+        <w:ind w:left="990" w:hanging="360"/>
       </w:pPr>
       <w:rPr>
         <w:rFonts w:ascii="Calibri" w:eastAsia="Calibri" w:hAnsi="Calibri" w:cs="Calibri" w:hint="default"/>
       </w:rPr>
     </w:lvl>
-    <w:lvl w:ilvl="2" w:tplc="04090005" w:tentative="1">
+    <w:lvl w:ilvl="2" w:tplc="04090005">
       <w:start w:val="1"/>
       <w:numFmt w:val="bullet"/>
       <w:lvlText w:val=""/>
@@ -1359,7 +1311,7 @@
       </w:rPr>
     </w:lvl>
   </w:abstractNum>
-  <w:abstractNum w:abstractNumId="1" w15:restartNumberingAfterBreak="0">
+  <w:abstractNum w:abstractNumId="2" w15:restartNumberingAfterBreak="0">
     <w:nsid w:val="1B802C53"/>
     <w:multiLevelType w:val="hybridMultilevel"/>
     <w:tmpl w:val="9A5061C6"/>
@@ -1473,7 +1425,7 @@
       </w:rPr>
     </w:lvl>
   </w:abstractNum>
-  <w:abstractNum w:abstractNumId="2" w15:restartNumberingAfterBreak="0">
+  <w:abstractNum w:abstractNumId="3" w15:restartNumberingAfterBreak="0">
     <w:nsid w:val="1C884291"/>
     <w:multiLevelType w:val="hybridMultilevel"/>
     <w:tmpl w:val="F3DE1E38"/>
@@ -1586,7 +1538,7 @@
       </w:rPr>
     </w:lvl>
   </w:abstractNum>
-  <w:abstractNum w:abstractNumId="3" w15:restartNumberingAfterBreak="0">
+  <w:abstractNum w:abstractNumId="4" w15:restartNumberingAfterBreak="0">
     <w:nsid w:val="22EB5574"/>
     <w:multiLevelType w:val="hybridMultilevel"/>
     <w:tmpl w:val="6C78D7A4"/>
@@ -1596,7 +1548,7 @@
       <w:lvlText w:val=""/>
       <w:lvlJc w:val="left"/>
       <w:pPr>
-        <w:ind w:left="1380" w:hanging="360"/>
+        <w:ind w:left="990" w:hanging="360"/>
       </w:pPr>
       <w:rPr>
         <w:rFonts w:ascii="Wingdings" w:hAnsi="Wingdings" w:hint="default"/>
@@ -1611,7 +1563,7 @@
       <w:lvlText w:val="o"/>
       <w:lvlJc w:val="left"/>
       <w:pPr>
-        <w:ind w:left="2100" w:hanging="360"/>
+        <w:ind w:left="1710" w:hanging="360"/>
       </w:pPr>
       <w:rPr>
         <w:rFonts w:ascii="Courier New" w:hAnsi="Courier New" w:cs="Courier New" w:hint="default"/>
@@ -1623,7 +1575,7 @@
       <w:lvlText w:val=""/>
       <w:lvlJc w:val="left"/>
       <w:pPr>
-        <w:ind w:left="2820" w:hanging="360"/>
+        <w:ind w:left="2430" w:hanging="360"/>
       </w:pPr>
       <w:rPr>
         <w:rFonts w:ascii="Wingdings" w:hAnsi="Wingdings" w:hint="default"/>
@@ -1635,7 +1587,7 @@
       <w:lvlText w:val=""/>
       <w:lvlJc w:val="left"/>
       <w:pPr>
-        <w:ind w:left="3540" w:hanging="360"/>
+        <w:ind w:left="3150" w:hanging="360"/>
       </w:pPr>
       <w:rPr>
         <w:rFonts w:ascii="Symbol" w:hAnsi="Symbol" w:hint="default"/>
@@ -1647,7 +1599,7 @@
       <w:lvlText w:val="o"/>
       <w:lvlJc w:val="left"/>
       <w:pPr>
-        <w:ind w:left="4260" w:hanging="360"/>
+        <w:ind w:left="3870" w:hanging="360"/>
       </w:pPr>
       <w:rPr>
         <w:rFonts w:ascii="Courier New" w:hAnsi="Courier New" w:cs="Courier New" w:hint="default"/>
@@ -1659,7 +1611,7 @@
       <w:lvlText w:val=""/>
       <w:lvlJc w:val="left"/>
       <w:pPr>
-        <w:ind w:left="4980" w:hanging="360"/>
+        <w:ind w:left="4590" w:hanging="360"/>
       </w:pPr>
       <w:rPr>
         <w:rFonts w:ascii="Wingdings" w:hAnsi="Wingdings" w:hint="default"/>
@@ -1671,7 +1623,7 @@
       <w:lvlText w:val=""/>
       <w:lvlJc w:val="left"/>
       <w:pPr>
-        <w:ind w:left="5700" w:hanging="360"/>
+        <w:ind w:left="5310" w:hanging="360"/>
       </w:pPr>
       <w:rPr>
         <w:rFonts w:ascii="Symbol" w:hAnsi="Symbol" w:hint="default"/>
@@ -1683,7 +1635,7 @@
       <w:lvlText w:val="o"/>
       <w:lvlJc w:val="left"/>
       <w:pPr>
-        <w:ind w:left="6420" w:hanging="360"/>
+        <w:ind w:left="6030" w:hanging="360"/>
       </w:pPr>
       <w:rPr>
         <w:rFonts w:ascii="Courier New" w:hAnsi="Courier New" w:cs="Courier New" w:hint="default"/>
@@ -1695,14 +1647,14 @@
       <w:lvlText w:val=""/>
       <w:lvlJc w:val="left"/>
       <w:pPr>
-        <w:ind w:left="7140" w:hanging="360"/>
+        <w:ind w:left="6750" w:hanging="360"/>
       </w:pPr>
       <w:rPr>
         <w:rFonts w:ascii="Wingdings" w:hAnsi="Wingdings" w:hint="default"/>
       </w:rPr>
     </w:lvl>
   </w:abstractNum>
-  <w:abstractNum w:abstractNumId="4" w15:restartNumberingAfterBreak="0">
+  <w:abstractNum w:abstractNumId="5" w15:restartNumberingAfterBreak="0">
     <w:nsid w:val="268C7A40"/>
     <w:multiLevelType w:val="hybridMultilevel"/>
     <w:tmpl w:val="83643D26"/>
@@ -1809,7 +1761,7 @@
       </w:rPr>
     </w:lvl>
   </w:abstractNum>
-  <w:abstractNum w:abstractNumId="5" w15:restartNumberingAfterBreak="0">
+  <w:abstractNum w:abstractNumId="6" w15:restartNumberingAfterBreak="0">
     <w:nsid w:val="422A1680"/>
     <w:multiLevelType w:val="hybridMultilevel"/>
     <w:tmpl w:val="CDB64804"/>
@@ -1922,7 +1874,7 @@
       </w:rPr>
     </w:lvl>
   </w:abstractNum>
-  <w:abstractNum w:abstractNumId="6" w15:restartNumberingAfterBreak="0">
+  <w:abstractNum w:abstractNumId="7" w15:restartNumberingAfterBreak="0">
     <w:nsid w:val="442A3392"/>
     <w:multiLevelType w:val="hybridMultilevel"/>
     <w:tmpl w:val="6E94B05E"/>
@@ -2037,7 +1989,345 @@
       </w:rPr>
     </w:lvl>
   </w:abstractNum>
-  <w:abstractNum w:abstractNumId="7" w15:restartNumberingAfterBreak="0">
+  <w:abstractNum w:abstractNumId="8" w15:restartNumberingAfterBreak="0">
+    <w:nsid w:val="55E90F52"/>
+    <w:multiLevelType w:val="hybridMultilevel"/>
+    <w:tmpl w:val="EED85E3C"/>
+    <w:lvl w:ilvl="0" w:tplc="C1BE32B0">
+      <w:start w:val="2"/>
+      <w:numFmt w:val="bullet"/>
+      <w:lvlText w:val="-"/>
+      <w:lvlJc w:val="left"/>
+      <w:pPr>
+        <w:ind w:left="720" w:hanging="360"/>
+      </w:pPr>
+      <w:rPr>
+        <w:rFonts w:ascii="Calibri" w:eastAsia="Calibri" w:hAnsi="Calibri" w:cs="Calibri" w:hint="default"/>
+      </w:rPr>
+    </w:lvl>
+    <w:lvl w:ilvl="1" w:tplc="04090003">
+      <w:start w:val="1"/>
+      <w:numFmt w:val="bullet"/>
+      <w:lvlText w:val="o"/>
+      <w:lvlJc w:val="left"/>
+      <w:pPr>
+        <w:ind w:left="1440" w:hanging="360"/>
+      </w:pPr>
+      <w:rPr>
+        <w:rFonts w:ascii="Courier New" w:hAnsi="Courier New" w:cs="Courier New" w:hint="default"/>
+      </w:rPr>
+    </w:lvl>
+    <w:lvl w:ilvl="2" w:tplc="04090005">
+      <w:start w:val="1"/>
+      <w:numFmt w:val="bullet"/>
+      <w:lvlText w:val=""/>
+      <w:lvlJc w:val="left"/>
+      <w:pPr>
+        <w:ind w:left="2160" w:hanging="360"/>
+      </w:pPr>
+      <w:rPr>
+        <w:rFonts w:ascii="Wingdings" w:hAnsi="Wingdings" w:hint="default"/>
+      </w:rPr>
+    </w:lvl>
+    <w:lvl w:ilvl="3" w:tplc="04090001" w:tentative="1">
+      <w:start w:val="1"/>
+      <w:numFmt w:val="bullet"/>
+      <w:lvlText w:val=""/>
+      <w:lvlJc w:val="left"/>
+      <w:pPr>
+        <w:ind w:left="2880" w:hanging="360"/>
+      </w:pPr>
+      <w:rPr>
+        <w:rFonts w:ascii="Symbol" w:hAnsi="Symbol" w:hint="default"/>
+      </w:rPr>
+    </w:lvl>
+    <w:lvl w:ilvl="4" w:tplc="04090003" w:tentative="1">
+      <w:start w:val="1"/>
+      <w:numFmt w:val="bullet"/>
+      <w:lvlText w:val="o"/>
+      <w:lvlJc w:val="left"/>
+      <w:pPr>
+        <w:ind w:left="3600" w:hanging="360"/>
+      </w:pPr>
+      <w:rPr>
+        <w:rFonts w:ascii="Courier New" w:hAnsi="Courier New" w:cs="Courier New" w:hint="default"/>
+      </w:rPr>
+    </w:lvl>
+    <w:lvl w:ilvl="5" w:tplc="04090005" w:tentative="1">
+      <w:start w:val="1"/>
+      <w:numFmt w:val="bullet"/>
+      <w:lvlText w:val=""/>
+      <w:lvlJc w:val="left"/>
+      <w:pPr>
+        <w:ind w:left="4320" w:hanging="360"/>
+      </w:pPr>
+      <w:rPr>
+        <w:rFonts w:ascii="Wingdings" w:hAnsi="Wingdings" w:hint="default"/>
+      </w:rPr>
+    </w:lvl>
+    <w:lvl w:ilvl="6" w:tplc="04090001" w:tentative="1">
+      <w:start w:val="1"/>
+      <w:numFmt w:val="bullet"/>
+      <w:lvlText w:val=""/>
+      <w:lvlJc w:val="left"/>
+      <w:pPr>
+        <w:ind w:left="5040" w:hanging="360"/>
+      </w:pPr>
+      <w:rPr>
+        <w:rFonts w:ascii="Symbol" w:hAnsi="Symbol" w:hint="default"/>
+      </w:rPr>
+    </w:lvl>
+    <w:lvl w:ilvl="7" w:tplc="04090003" w:tentative="1">
+      <w:start w:val="1"/>
+      <w:numFmt w:val="bullet"/>
+      <w:lvlText w:val="o"/>
+      <w:lvlJc w:val="left"/>
+      <w:pPr>
+        <w:ind w:left="5760" w:hanging="360"/>
+      </w:pPr>
+      <w:rPr>
+        <w:rFonts w:ascii="Courier New" w:hAnsi="Courier New" w:cs="Courier New" w:hint="default"/>
+      </w:rPr>
+    </w:lvl>
+    <w:lvl w:ilvl="8" w:tplc="04090005" w:tentative="1">
+      <w:start w:val="1"/>
+      <w:numFmt w:val="bullet"/>
+      <w:lvlText w:val=""/>
+      <w:lvlJc w:val="left"/>
+      <w:pPr>
+        <w:ind w:left="6480" w:hanging="360"/>
+      </w:pPr>
+      <w:rPr>
+        <w:rFonts w:ascii="Wingdings" w:hAnsi="Wingdings" w:hint="default"/>
+      </w:rPr>
+    </w:lvl>
+  </w:abstractNum>
+  <w:abstractNum w:abstractNumId="9" w15:restartNumberingAfterBreak="0">
+    <w:nsid w:val="5A2D388A"/>
+    <w:multiLevelType w:val="hybridMultilevel"/>
+    <w:tmpl w:val="80860360"/>
+    <w:lvl w:ilvl="0" w:tplc="04090009">
+      <w:start w:val="1"/>
+      <w:numFmt w:val="bullet"/>
+      <w:lvlText w:val=""/>
+      <w:lvlJc w:val="left"/>
+      <w:pPr>
+        <w:ind w:left="360" w:hanging="360"/>
+      </w:pPr>
+      <w:rPr>
+        <w:rFonts w:ascii="Wingdings" w:hAnsi="Wingdings" w:hint="default"/>
+      </w:rPr>
+    </w:lvl>
+    <w:lvl w:ilvl="1" w:tplc="04090003">
+      <w:start w:val="1"/>
+      <w:numFmt w:val="bullet"/>
+      <w:lvlText w:val="o"/>
+      <w:lvlJc w:val="left"/>
+      <w:pPr>
+        <w:ind w:left="1080" w:hanging="360"/>
+      </w:pPr>
+      <w:rPr>
+        <w:rFonts w:ascii="Courier New" w:hAnsi="Courier New" w:cs="Courier New" w:hint="default"/>
+      </w:rPr>
+    </w:lvl>
+    <w:lvl w:ilvl="2" w:tplc="04090005" w:tentative="1">
+      <w:start w:val="1"/>
+      <w:numFmt w:val="bullet"/>
+      <w:lvlText w:val=""/>
+      <w:lvlJc w:val="left"/>
+      <w:pPr>
+        <w:ind w:left="1800" w:hanging="360"/>
+      </w:pPr>
+      <w:rPr>
+        <w:rFonts w:ascii="Wingdings" w:hAnsi="Wingdings" w:hint="default"/>
+      </w:rPr>
+    </w:lvl>
+    <w:lvl w:ilvl="3" w:tplc="04090001" w:tentative="1">
+      <w:start w:val="1"/>
+      <w:numFmt w:val="bullet"/>
+      <w:lvlText w:val=""/>
+      <w:lvlJc w:val="left"/>
+      <w:pPr>
+        <w:ind w:left="2520" w:hanging="360"/>
+      </w:pPr>
+      <w:rPr>
+        <w:rFonts w:ascii="Symbol" w:hAnsi="Symbol" w:hint="default"/>
+      </w:rPr>
+    </w:lvl>
+    <w:lvl w:ilvl="4" w:tplc="04090003" w:tentative="1">
+      <w:start w:val="1"/>
+      <w:numFmt w:val="bullet"/>
+      <w:lvlText w:val="o"/>
+      <w:lvlJc w:val="left"/>
+      <w:pPr>
+        <w:ind w:left="3240" w:hanging="360"/>
+      </w:pPr>
+      <w:rPr>
+        <w:rFonts w:ascii="Courier New" w:hAnsi="Courier New" w:cs="Courier New" w:hint="default"/>
+      </w:rPr>
+    </w:lvl>
+    <w:lvl w:ilvl="5" w:tplc="04090005" w:tentative="1">
+      <w:start w:val="1"/>
+      <w:numFmt w:val="bullet"/>
+      <w:lvlText w:val=""/>
+      <w:lvlJc w:val="left"/>
+      <w:pPr>
+        <w:ind w:left="3960" w:hanging="360"/>
+      </w:pPr>
+      <w:rPr>
+        <w:rFonts w:ascii="Wingdings" w:hAnsi="Wingdings" w:hint="default"/>
+      </w:rPr>
+    </w:lvl>
+    <w:lvl w:ilvl="6" w:tplc="04090001" w:tentative="1">
+      <w:start w:val="1"/>
+      <w:numFmt w:val="bullet"/>
+      <w:lvlText w:val=""/>
+      <w:lvlJc w:val="left"/>
+      <w:pPr>
+        <w:ind w:left="4680" w:hanging="360"/>
+      </w:pPr>
+      <w:rPr>
+        <w:rFonts w:ascii="Symbol" w:hAnsi="Symbol" w:hint="default"/>
+      </w:rPr>
+    </w:lvl>
+    <w:lvl w:ilvl="7" w:tplc="04090003" w:tentative="1">
+      <w:start w:val="1"/>
+      <w:numFmt w:val="bullet"/>
+      <w:lvlText w:val="o"/>
+      <w:lvlJc w:val="left"/>
+      <w:pPr>
+        <w:ind w:left="5400" w:hanging="360"/>
+      </w:pPr>
+      <w:rPr>
+        <w:rFonts w:ascii="Courier New" w:hAnsi="Courier New" w:cs="Courier New" w:hint="default"/>
+      </w:rPr>
+    </w:lvl>
+    <w:lvl w:ilvl="8" w:tplc="04090005" w:tentative="1">
+      <w:start w:val="1"/>
+      <w:numFmt w:val="bullet"/>
+      <w:lvlText w:val=""/>
+      <w:lvlJc w:val="left"/>
+      <w:pPr>
+        <w:ind w:left="6120" w:hanging="360"/>
+      </w:pPr>
+      <w:rPr>
+        <w:rFonts w:ascii="Wingdings" w:hAnsi="Wingdings" w:hint="default"/>
+      </w:rPr>
+    </w:lvl>
+  </w:abstractNum>
+  <w:abstractNum w:abstractNumId="10" w15:restartNumberingAfterBreak="0">
+    <w:nsid w:val="64A96B10"/>
+    <w:multiLevelType w:val="hybridMultilevel"/>
+    <w:tmpl w:val="C66C929C"/>
+    <w:lvl w:ilvl="0" w:tplc="F744AD52">
+      <w:numFmt w:val="bullet"/>
+      <w:lvlText w:val="-"/>
+      <w:lvlJc w:val="left"/>
+      <w:pPr>
+        <w:ind w:left="504" w:hanging="360"/>
+      </w:pPr>
+      <w:rPr>
+        <w:rFonts w:ascii="Calibri" w:eastAsia="Calibri" w:hAnsi="Calibri" w:cs="Calibri" w:hint="default"/>
+      </w:rPr>
+    </w:lvl>
+    <w:lvl w:ilvl="1" w:tplc="04090003" w:tentative="1">
+      <w:start w:val="1"/>
+      <w:numFmt w:val="bullet"/>
+      <w:lvlText w:val="o"/>
+      <w:lvlJc w:val="left"/>
+      <w:pPr>
+        <w:ind w:left="1224" w:hanging="360"/>
+      </w:pPr>
+      <w:rPr>
+        <w:rFonts w:ascii="Courier New" w:hAnsi="Courier New" w:cs="Courier New" w:hint="default"/>
+      </w:rPr>
+    </w:lvl>
+    <w:lvl w:ilvl="2" w:tplc="04090005" w:tentative="1">
+      <w:start w:val="1"/>
+      <w:numFmt w:val="bullet"/>
+      <w:lvlText w:val=""/>
+      <w:lvlJc w:val="left"/>
+      <w:pPr>
+        <w:ind w:left="1944" w:hanging="360"/>
+      </w:pPr>
+      <w:rPr>
+        <w:rFonts w:ascii="Wingdings" w:hAnsi="Wingdings" w:hint="default"/>
+      </w:rPr>
+    </w:lvl>
+    <w:lvl w:ilvl="3" w:tplc="04090001" w:tentative="1">
+      <w:start w:val="1"/>
+      <w:numFmt w:val="bullet"/>
+      <w:lvlText w:val=""/>
+      <w:lvlJc w:val="left"/>
+      <w:pPr>
+        <w:ind w:left="2664" w:hanging="360"/>
+      </w:pPr>
+      <w:rPr>
+        <w:rFonts w:ascii="Symbol" w:hAnsi="Symbol" w:hint="default"/>
+      </w:rPr>
+    </w:lvl>
+    <w:lvl w:ilvl="4" w:tplc="04090003" w:tentative="1">
+      <w:start w:val="1"/>
+      <w:numFmt w:val="bullet"/>
+      <w:lvlText w:val="o"/>
+      <w:lvlJc w:val="left"/>
+      <w:pPr>
+        <w:ind w:left="3384" w:hanging="360"/>
+      </w:pPr>
+      <w:rPr>
+        <w:rFonts w:ascii="Courier New" w:hAnsi="Courier New" w:cs="Courier New" w:hint="default"/>
+      </w:rPr>
+    </w:lvl>
+    <w:lvl w:ilvl="5" w:tplc="04090005" w:tentative="1">
+      <w:start w:val="1"/>
+      <w:numFmt w:val="bullet"/>
+      <w:lvlText w:val=""/>
+      <w:lvlJc w:val="left"/>
+      <w:pPr>
+        <w:ind w:left="4104" w:hanging="360"/>
+      </w:pPr>
+      <w:rPr>
+        <w:rFonts w:ascii="Wingdings" w:hAnsi="Wingdings" w:hint="default"/>
+      </w:rPr>
+    </w:lvl>
+    <w:lvl w:ilvl="6" w:tplc="04090001" w:tentative="1">
+      <w:start w:val="1"/>
+      <w:numFmt w:val="bullet"/>
+      <w:lvlText w:val=""/>
+      <w:lvlJc w:val="left"/>
+      <w:pPr>
+        <w:ind w:left="4824" w:hanging="360"/>
+      </w:pPr>
+      <w:rPr>
+        <w:rFonts w:ascii="Symbol" w:hAnsi="Symbol" w:hint="default"/>
+      </w:rPr>
+    </w:lvl>
+    <w:lvl w:ilvl="7" w:tplc="04090003" w:tentative="1">
+      <w:start w:val="1"/>
+      <w:numFmt w:val="bullet"/>
+      <w:lvlText w:val="o"/>
+      <w:lvlJc w:val="left"/>
+      <w:pPr>
+        <w:ind w:left="5544" w:hanging="360"/>
+      </w:pPr>
+      <w:rPr>
+        <w:rFonts w:ascii="Courier New" w:hAnsi="Courier New" w:cs="Courier New" w:hint="default"/>
+      </w:rPr>
+    </w:lvl>
+    <w:lvl w:ilvl="8" w:tplc="04090005" w:tentative="1">
+      <w:start w:val="1"/>
+      <w:numFmt w:val="bullet"/>
+      <w:lvlText w:val=""/>
+      <w:lvlJc w:val="left"/>
+      <w:pPr>
+        <w:ind w:left="6264" w:hanging="360"/>
+      </w:pPr>
+      <w:rPr>
+        <w:rFonts w:ascii="Wingdings" w:hAnsi="Wingdings" w:hint="default"/>
+      </w:rPr>
+    </w:lvl>
+  </w:abstractNum>
+  <w:abstractNum w:abstractNumId="11" w15:restartNumberingAfterBreak="0">
     <w:nsid w:val="6F573C40"/>
     <w:multiLevelType w:val="hybridMultilevel"/>
     <w:tmpl w:val="B910206C"/>
@@ -2150,7 +2440,7 @@
       </w:rPr>
     </w:lvl>
   </w:abstractNum>
-  <w:abstractNum w:abstractNumId="8" w15:restartNumberingAfterBreak="0">
+  <w:abstractNum w:abstractNumId="12" w15:restartNumberingAfterBreak="0">
     <w:nsid w:val="7138405D"/>
     <w:multiLevelType w:val="hybridMultilevel"/>
     <w:tmpl w:val="08868080"/>
@@ -2266,32 +2556,44 @@
       </w:rPr>
     </w:lvl>
   </w:abstractNum>
-  <w:num w:numId="1">
+  <w:num w:numId="1" w16cid:durableId="1252619664">
+    <w:abstractNumId w:val="5"/>
+  </w:num>
+  <w:num w:numId="2" w16cid:durableId="554044948">
+    <w:abstractNumId w:val="11"/>
+  </w:num>
+  <w:num w:numId="3" w16cid:durableId="982083019">
+    <w:abstractNumId w:val="7"/>
+  </w:num>
+  <w:num w:numId="4" w16cid:durableId="697435290">
+    <w:abstractNumId w:val="12"/>
+  </w:num>
+  <w:num w:numId="5" w16cid:durableId="873422595">
     <w:abstractNumId w:val="4"/>
   </w:num>
-  <w:num w:numId="2">
-    <w:abstractNumId w:val="7"/>
-  </w:num>
-  <w:num w:numId="3">
+  <w:num w:numId="6" w16cid:durableId="1995907386">
     <w:abstractNumId w:val="6"/>
   </w:num>
-  <w:num w:numId="4">
+  <w:num w:numId="7" w16cid:durableId="1256474210">
+    <w:abstractNumId w:val="2"/>
+  </w:num>
+  <w:num w:numId="8" w16cid:durableId="327443942">
+    <w:abstractNumId w:val="3"/>
+  </w:num>
+  <w:num w:numId="9" w16cid:durableId="1286497307">
+    <w:abstractNumId w:val="1"/>
+  </w:num>
+  <w:num w:numId="10" w16cid:durableId="1323974172">
+    <w:abstractNumId w:val="10"/>
+  </w:num>
+  <w:num w:numId="11" w16cid:durableId="123081092">
+    <w:abstractNumId w:val="0"/>
+  </w:num>
+  <w:num w:numId="12" w16cid:durableId="56362843">
     <w:abstractNumId w:val="8"/>
   </w:num>
-  <w:num w:numId="5">
-    <w:abstractNumId w:val="3"/>
-  </w:num>
-  <w:num w:numId="6">
-    <w:abstractNumId w:val="5"/>
-  </w:num>
-  <w:num w:numId="7">
-    <w:abstractNumId w:val="1"/>
-  </w:num>
-  <w:num w:numId="8">
-    <w:abstractNumId w:val="2"/>
-  </w:num>
-  <w:num w:numId="9">
-    <w:abstractNumId w:val="0"/>
+  <w:num w:numId="13" w16cid:durableId="534201260">
+    <w:abstractNumId w:val="9"/>
   </w:num>
 </w:numbering>
 </file>
@@ -2309,9 +2611,8 @@
     </w:rPrDefault>
     <w:pPrDefault>
       <w:pPr>
-        <w:widowControl w:val="0"/>
-        <w:autoSpaceDE w:val="0"/>
-        <w:autoSpaceDN w:val="0"/>
+        <w:spacing w:before="30" w:line="259" w:lineRule="auto"/>
+        <w:ind w:left="144" w:right="274"/>
       </w:pPr>
     </w:pPrDefault>
   </w:docDefaults>
@@ -2773,6 +3074,159 @@
     <w:uiPriority w:val="1"/>
     <w:qFormat/>
   </w:style>
+  <w:style w:type="paragraph" w:styleId="a5">
+    <w:name w:val="header"/>
+    <w:basedOn w:val="a"/>
+    <w:link w:val="a6"/>
+    <w:uiPriority w:val="99"/>
+    <w:unhideWhenUsed/>
+    <w:rsid w:val="00FE7622"/>
+    <w:pPr>
+      <w:tabs>
+        <w:tab w:val="center" w:pos="4320"/>
+        <w:tab w:val="right" w:pos="8640"/>
+      </w:tabs>
+    </w:pPr>
+  </w:style>
+  <w:style w:type="character" w:customStyle="1" w:styleId="a6">
+    <w:name w:val="כותרת עליונה תו"/>
+    <w:basedOn w:val="a0"/>
+    <w:link w:val="a5"/>
+    <w:uiPriority w:val="99"/>
+    <w:rsid w:val="00FE7622"/>
+    <w:rPr>
+      <w:rFonts w:ascii="Calibri" w:eastAsia="Calibri" w:hAnsi="Calibri" w:cs="Calibri"/>
+    </w:rPr>
+  </w:style>
+  <w:style w:type="paragraph" w:styleId="a7">
+    <w:name w:val="footer"/>
+    <w:basedOn w:val="a"/>
+    <w:link w:val="a8"/>
+    <w:uiPriority w:val="99"/>
+    <w:unhideWhenUsed/>
+    <w:rsid w:val="00FE7622"/>
+    <w:pPr>
+      <w:tabs>
+        <w:tab w:val="center" w:pos="4320"/>
+        <w:tab w:val="right" w:pos="8640"/>
+      </w:tabs>
+    </w:pPr>
+  </w:style>
+  <w:style w:type="character" w:customStyle="1" w:styleId="a8">
+    <w:name w:val="כותרת תחתונה תו"/>
+    <w:basedOn w:val="a0"/>
+    <w:link w:val="a7"/>
+    <w:uiPriority w:val="99"/>
+    <w:rsid w:val="00FE7622"/>
+    <w:rPr>
+      <w:rFonts w:ascii="Calibri" w:eastAsia="Calibri" w:hAnsi="Calibri" w:cs="Calibri"/>
+    </w:rPr>
+  </w:style>
+  <w:style w:type="character" w:styleId="Hyperlink">
+    <w:name w:val="Hyperlink"/>
+    <w:basedOn w:val="a0"/>
+    <w:uiPriority w:val="99"/>
+    <w:unhideWhenUsed/>
+    <w:rsid w:val="006B678E"/>
+    <w:rPr>
+      <w:color w:val="0000FF" w:themeColor="hyperlink"/>
+      <w:u w:val="single"/>
+    </w:rPr>
+  </w:style>
+  <w:style w:type="character" w:styleId="a9">
+    <w:name w:val="Unresolved Mention"/>
+    <w:basedOn w:val="a0"/>
+    <w:uiPriority w:val="99"/>
+    <w:semiHidden/>
+    <w:unhideWhenUsed/>
+    <w:rsid w:val="006B678E"/>
+    <w:rPr>
+      <w:color w:val="605E5C"/>
+      <w:shd w:val="clear" w:color="auto" w:fill="E1DFDD"/>
+    </w:rPr>
+  </w:style>
+  <w:style w:type="character" w:styleId="FollowedHyperlink">
+    <w:name w:val="FollowedHyperlink"/>
+    <w:basedOn w:val="a0"/>
+    <w:uiPriority w:val="99"/>
+    <w:semiHidden/>
+    <w:unhideWhenUsed/>
+    <w:rsid w:val="00F95426"/>
+    <w:rPr>
+      <w:color w:val="800080" w:themeColor="followedHyperlink"/>
+      <w:u w:val="single"/>
+    </w:rPr>
+  </w:style>
+  <w:style w:type="character" w:styleId="aa">
+    <w:name w:val="annotation reference"/>
+    <w:basedOn w:val="a0"/>
+    <w:uiPriority w:val="99"/>
+    <w:semiHidden/>
+    <w:unhideWhenUsed/>
+    <w:rsid w:val="00EC509D"/>
+    <w:rPr>
+      <w:sz w:val="16"/>
+      <w:szCs w:val="16"/>
+    </w:rPr>
+  </w:style>
+  <w:style w:type="paragraph" w:styleId="ab">
+    <w:name w:val="annotation text"/>
+    <w:basedOn w:val="a"/>
+    <w:link w:val="ac"/>
+    <w:uiPriority w:val="99"/>
+    <w:semiHidden/>
+    <w:unhideWhenUsed/>
+    <w:rsid w:val="00EC509D"/>
+    <w:pPr>
+      <w:spacing w:line="240" w:lineRule="auto"/>
+    </w:pPr>
+    <w:rPr>
+      <w:sz w:val="20"/>
+      <w:szCs w:val="20"/>
+    </w:rPr>
+  </w:style>
+  <w:style w:type="character" w:customStyle="1" w:styleId="ac">
+    <w:name w:val="טקסט הערה תו"/>
+    <w:basedOn w:val="a0"/>
+    <w:link w:val="ab"/>
+    <w:uiPriority w:val="99"/>
+    <w:semiHidden/>
+    <w:rsid w:val="00EC509D"/>
+    <w:rPr>
+      <w:rFonts w:ascii="Calibri" w:eastAsia="Calibri" w:hAnsi="Calibri" w:cs="Calibri"/>
+      <w:sz w:val="20"/>
+      <w:szCs w:val="20"/>
+    </w:rPr>
+  </w:style>
+  <w:style w:type="paragraph" w:styleId="ad">
+    <w:name w:val="annotation subject"/>
+    <w:basedOn w:val="ab"/>
+    <w:next w:val="ab"/>
+    <w:link w:val="ae"/>
+    <w:uiPriority w:val="99"/>
+    <w:semiHidden/>
+    <w:unhideWhenUsed/>
+    <w:rsid w:val="00EC509D"/>
+    <w:rPr>
+      <w:b/>
+      <w:bCs/>
+    </w:rPr>
+  </w:style>
+  <w:style w:type="character" w:customStyle="1" w:styleId="ae">
+    <w:name w:val="נושא הערה תו"/>
+    <w:basedOn w:val="ac"/>
+    <w:link w:val="ad"/>
+    <w:uiPriority w:val="99"/>
+    <w:semiHidden/>
+    <w:rsid w:val="00EC509D"/>
+    <w:rPr>
+      <w:rFonts w:ascii="Calibri" w:eastAsia="Calibri" w:hAnsi="Calibri" w:cs="Calibri"/>
+      <w:b/>
+      <w:bCs/>
+      <w:sz w:val="20"/>
+      <w:szCs w:val="20"/>
+    </w:rPr>
+  </w:style>
 </w:styles>
 </file>
 

</xml_diff>

<commit_message>
[FIX] typo in hobbies section [FIX] links in CV are not correct [FEAT] removed old CV
</commit_message>
<xml_diff>
--- a/Yair Charit - CV2023.docx
+++ b/Yair Charit - CV2023.docx
@@ -83,29 +83,36 @@
           <w:u w:val="single"/>
         </w:rPr>
       </w:pPr>
-      <w:r>
-        <w:rPr>
-          <w:rFonts w:ascii="Almoni ML v5 AAA Light" w:hAnsi="Almoni ML v5 AAA Light" w:cs="Almoni ML v5 AAA Light"/>
-          <w:u w:val="single"/>
-        </w:rPr>
-        <w:t xml:space="preserve"> </w:t>
-      </w:r>
       <w:hyperlink r:id="rId7" w:history="1">
         <w:r>
           <w:rPr>
             <w:rStyle w:val="Hyperlink"/>
             <w:rFonts w:ascii="Almoni ML v5 AAA Light" w:hAnsi="Almoni ML v5 AAA Light" w:cs="Almoni ML v5 AAA Light"/>
             <w:color w:val="auto"/>
+            <w:sz w:val="20"/>
+            <w:szCs w:val="20"/>
           </w:rPr>
           <w:t>+972-54-440-8838</w:t>
         </w:r>
       </w:hyperlink>
       <w:r>
         <w:rPr>
+          <w:rStyle w:val="Hyperlink"/>
           <w:rFonts w:ascii="Almoni ML v5 AAA Light" w:hAnsi="Almoni ML v5 AAA Light" w:cs="Almoni ML v5 AAA Light"/>
+          <w:color w:val="auto"/>
+          <w:sz w:val="20"/>
+          <w:szCs w:val="20"/>
+        </w:rPr>
+        <w:t xml:space="preserve">  </w:t>
+      </w:r>
+      <w:r>
+        <w:rPr>
+          <w:rFonts w:ascii="Almoni ML v5 AAA Light" w:hAnsi="Almoni ML v5 AAA Light" w:cs="Almoni ML v5 AAA Light"/>
+          <w:sz w:val="20"/>
+          <w:szCs w:val="20"/>
           <w:u w:val="single"/>
         </w:rPr>
-        <w:tab/>
+        <w:t xml:space="preserve">    </w:t>
       </w:r>
       <w:hyperlink r:id="rId8" w:history="1">
         <w:r>
@@ -113,42 +120,62 @@
             <w:rStyle w:val="Hyperlink"/>
             <w:rFonts w:ascii="Almoni ML v5 AAA Light" w:hAnsi="Almoni ML v5 AAA Light" w:cs="Almoni ML v5 AAA Light"/>
             <w:color w:val="auto"/>
+            <w:sz w:val="20"/>
+            <w:szCs w:val="20"/>
           </w:rPr>
-          <w:t>yaircharit@gmail.co</w:t>
+          <w:t>yaircharit@gmail.com</w:t>
+        </w:r>
+      </w:hyperlink>
+      <w:r>
+        <w:rPr>
+          <w:rFonts w:ascii="Almoni ML v5 AAA Light" w:hAnsi="Almoni ML v5 AAA Light" w:cs="Almoni ML v5 AAA Light"/>
+          <w:sz w:val="20"/>
+          <w:szCs w:val="20"/>
+          <w:u w:val="single"/>
+        </w:rPr>
+        <w:t xml:space="preserve">      </w:t>
+      </w:r>
+      <w:hyperlink r:id="rId9" w:history="1">
+        <w:r>
+          <w:rPr>
+            <w:rStyle w:val="Hyperlink"/>
+            <w:rFonts w:ascii="Almoni ML v5 AAA Light" w:hAnsi="Almoni ML v5 AAA Light" w:cs="Almoni ML v5 AAA Light"/>
+            <w:color w:val="auto"/>
+            <w:sz w:val="20"/>
+            <w:szCs w:val="20"/>
+          </w:rPr>
+          <w:t>linkedin.com</w:t>
         </w:r>
         <w:r>
           <w:rPr>
             <w:rStyle w:val="Hyperlink"/>
             <w:rFonts w:ascii="Almoni ML v5 AAA Light" w:hAnsi="Almoni ML v5 AAA Light" w:cs="Almoni ML v5 AAA Light"/>
             <w:color w:val="auto"/>
+            <w:sz w:val="20"/>
+            <w:szCs w:val="20"/>
           </w:rPr>
-          <w:t>m</w:t>
+          <w:t>/</w:t>
         </w:r>
-      </w:hyperlink>
-      <w:r>
-        <w:rPr>
-          <w:rFonts w:ascii="Almoni ML v5 AAA Light" w:hAnsi="Almoni ML v5 AAA Light" w:cs="Almoni ML v5 AAA Light"/>
-          <w:u w:val="single"/>
-        </w:rPr>
-        <w:tab/>
-        <w:t xml:space="preserve"> </w:t>
-      </w:r>
-      <w:hyperlink r:id="rId9" w:history="1">
         <w:r>
           <w:rPr>
             <w:rStyle w:val="Hyperlink"/>
             <w:rFonts w:ascii="Almoni ML v5 AAA Light" w:hAnsi="Almoni ML v5 AAA Light" w:cs="Almoni ML v5 AAA Light"/>
             <w:color w:val="auto"/>
+            <w:sz w:val="20"/>
+            <w:szCs w:val="20"/>
           </w:rPr>
-          <w:t>linkedin.com/in/yair-charit</w:t>
+          <w:t>in/yair-charit</w:t>
         </w:r>
       </w:hyperlink>
       <w:r>
         <w:rPr>
+          <w:rStyle w:val="Hyperlink"/>
           <w:rFonts w:ascii="Almoni ML v5 AAA Light" w:hAnsi="Almoni ML v5 AAA Light" w:cs="Almoni ML v5 AAA Light"/>
-          <w:u w:val="single"/>
-        </w:rPr>
-        <w:tab/>
+          <w:color w:val="auto"/>
+          <w:sz w:val="20"/>
+          <w:szCs w:val="20"/>
+        </w:rPr>
+        <w:t xml:space="preserve">      </w:t>
       </w:r>
       <w:hyperlink r:id="rId10" w:history="1">
         <w:r>
@@ -156,17 +183,32 @@
             <w:rStyle w:val="Hyperlink"/>
             <w:rFonts w:ascii="Almoni ML v5 AAA Light" w:hAnsi="Almoni ML v5 AAA Light" w:cs="Almoni ML v5 AAA Light"/>
             <w:color w:val="auto"/>
+            <w:sz w:val="20"/>
+            <w:szCs w:val="20"/>
           </w:rPr>
-          <w:t>yaircharit.github.io</w:t>
+          <w:t>yairchari</w:t>
+        </w:r>
+        <w:r>
+          <w:rPr>
+            <w:rStyle w:val="Hyperlink"/>
+            <w:rFonts w:ascii="Almoni ML v5 AAA Light" w:hAnsi="Almoni ML v5 AAA Light" w:cs="Almoni ML v5 AAA Light"/>
+            <w:color w:val="auto"/>
+            <w:sz w:val="20"/>
+            <w:szCs w:val="20"/>
+          </w:rPr>
+          <w:t>t</w:t>
+        </w:r>
+        <w:r>
+          <w:rPr>
+            <w:rStyle w:val="Hyperlink"/>
+            <w:rFonts w:ascii="Almoni ML v5 AAA Light" w:hAnsi="Almoni ML v5 AAA Light" w:cs="Almoni ML v5 AAA Light"/>
+            <w:color w:val="auto"/>
+            <w:sz w:val="20"/>
+            <w:szCs w:val="20"/>
+          </w:rPr>
+          <w:t>.github.io</w:t>
         </w:r>
       </w:hyperlink>
-      <w:r>
-        <w:rPr>
-          <w:rFonts w:ascii="Almoni ML v5 AAA Light" w:hAnsi="Almoni ML v5 AAA Light" w:cs="Almoni ML v5 AAA Light"/>
-          <w:u w:val="single"/>
-        </w:rPr>
-        <w:t xml:space="preserve"> </w:t>
-      </w:r>
     </w:p>
     <w:p>
       <w:pPr>
@@ -181,7 +223,7 @@
     </w:p>
     <w:p>
       <w:pPr>
-        <w:pStyle w:val="1"/>
+        <w:pStyle w:val="Heading1"/>
         <w:ind w:left="0"/>
         <w:rPr>
           <w:sz w:val="32"/>
@@ -200,7 +242,7 @@
     </w:p>
     <w:p>
       <w:pPr>
-        <w:pStyle w:val="1"/>
+        <w:pStyle w:val="Heading1"/>
         <w:spacing w:before="0" w:line="240" w:lineRule="auto"/>
         <w:ind w:left="144"/>
         <w:rPr>
@@ -258,7 +300,7 @@
     </w:p>
     <w:p>
       <w:pPr>
-        <w:pStyle w:val="1"/>
+        <w:pStyle w:val="Heading1"/>
         <w:spacing w:before="162"/>
         <w:ind w:left="0"/>
         <w:rPr>
@@ -278,7 +320,7 @@
     </w:p>
     <w:p>
       <w:pPr>
-        <w:pStyle w:val="a3"/>
+        <w:pStyle w:val="BodyText"/>
         <w:ind w:left="144"/>
       </w:pPr>
       <w:r>
@@ -301,7 +343,7 @@
     </w:p>
     <w:p>
       <w:pPr>
-        <w:pStyle w:val="a3"/>
+        <w:pStyle w:val="BodyText"/>
         <w:numPr>
           <w:ilvl w:val="0"/>
           <w:numId w:val="10"/>
@@ -427,7 +469,7 @@
     </w:p>
     <w:p>
       <w:pPr>
-        <w:pStyle w:val="a3"/>
+        <w:pStyle w:val="BodyText"/>
         <w:numPr>
           <w:ilvl w:val="0"/>
           <w:numId w:val="10"/>
@@ -529,7 +571,7 @@
     </w:p>
     <w:p>
       <w:pPr>
-        <w:pStyle w:val="a3"/>
+        <w:pStyle w:val="BodyText"/>
         <w:numPr>
           <w:ilvl w:val="0"/>
           <w:numId w:val="10"/>
@@ -559,7 +601,7 @@
     </w:p>
     <w:p>
       <w:pPr>
-        <w:pStyle w:val="a3"/>
+        <w:pStyle w:val="BodyText"/>
         <w:numPr>
           <w:ilvl w:val="0"/>
           <w:numId w:val="10"/>
@@ -575,7 +617,7 @@
     </w:p>
     <w:p>
       <w:pPr>
-        <w:pStyle w:val="a3"/>
+        <w:pStyle w:val="BodyText"/>
         <w:ind w:left="144"/>
       </w:pPr>
       <w:r>
@@ -602,7 +644,7 @@
     </w:p>
     <w:p>
       <w:pPr>
-        <w:pStyle w:val="a3"/>
+        <w:pStyle w:val="BodyText"/>
         <w:numPr>
           <w:ilvl w:val="0"/>
           <w:numId w:val="10"/>
@@ -629,7 +671,7 @@
     </w:p>
     <w:p>
       <w:pPr>
-        <w:pStyle w:val="a3"/>
+        <w:pStyle w:val="BodyText"/>
         <w:numPr>
           <w:ilvl w:val="0"/>
           <w:numId w:val="10"/>
@@ -689,7 +731,7 @@
     </w:p>
     <w:p>
       <w:pPr>
-        <w:pStyle w:val="a3"/>
+        <w:pStyle w:val="BodyText"/>
         <w:numPr>
           <w:ilvl w:val="0"/>
           <w:numId w:val="10"/>
@@ -719,7 +761,7 @@
     </w:p>
     <w:p>
       <w:pPr>
-        <w:pStyle w:val="a3"/>
+        <w:pStyle w:val="BodyText"/>
         <w:ind w:left="144"/>
       </w:pPr>
       <w:r>
@@ -752,7 +794,7 @@
     </w:p>
     <w:p>
       <w:pPr>
-        <w:pStyle w:val="a3"/>
+        <w:pStyle w:val="BodyText"/>
         <w:ind w:left="288"/>
       </w:pPr>
       <w:r>
@@ -788,7 +830,7 @@
     </w:p>
     <w:p>
       <w:pPr>
-        <w:pStyle w:val="1"/>
+        <w:pStyle w:val="Heading1"/>
         <w:spacing w:before="155"/>
         <w:ind w:left="0"/>
         <w:rPr>
@@ -808,7 +850,7 @@
     </w:p>
     <w:p>
       <w:pPr>
-        <w:pStyle w:val="a3"/>
+        <w:pStyle w:val="BodyText"/>
         <w:spacing w:before="29"/>
         <w:ind w:left="144" w:right="0"/>
         <w:jc w:val="both"/>
@@ -825,7 +867,7 @@
     </w:p>
     <w:p>
       <w:pPr>
-        <w:pStyle w:val="a3"/>
+        <w:pStyle w:val="BodyText"/>
         <w:spacing w:before="29" w:line="240" w:lineRule="auto"/>
         <w:ind w:left="144" w:right="0"/>
         <w:jc w:val="both"/>
@@ -857,7 +899,7 @@
     </w:p>
     <w:p>
       <w:pPr>
-        <w:pStyle w:val="1"/>
+        <w:pStyle w:val="Heading1"/>
         <w:spacing w:before="155"/>
         <w:ind w:left="0"/>
         <w:rPr>
@@ -1015,7 +1057,7 @@
     </w:p>
     <w:p>
       <w:pPr>
-        <w:pStyle w:val="1"/>
+        <w:pStyle w:val="Heading1"/>
         <w:ind w:left="0"/>
         <w:rPr>
           <w:sz w:val="32"/>
@@ -1042,7 +1084,7 @@
     </w:p>
     <w:p>
       <w:pPr>
-        <w:pStyle w:val="a3"/>
+        <w:pStyle w:val="BodyText"/>
         <w:ind w:left="144" w:right="0"/>
       </w:pPr>
       <w:r>
@@ -3010,16 +3052,16 @@
     <w:lsdException w:name="Unresolved Mention" w:semiHidden="1" w:unhideWhenUsed="1"/>
     <w:lsdException w:name="Smart Link" w:semiHidden="1" w:unhideWhenUsed="1"/>
   </w:latentStyles>
-  <w:style w:type="paragraph" w:default="1" w:styleId="a">
+  <w:style w:type="paragraph" w:default="1" w:styleId="Normal">
     <w:name w:val="Normal"/>
     <w:qFormat/>
     <w:rPr>
       <w:rFonts w:ascii="Calibri" w:eastAsia="Calibri" w:hAnsi="Calibri" w:cs="Calibri"/>
     </w:rPr>
   </w:style>
-  <w:style w:type="paragraph" w:styleId="1">
+  <w:style w:type="paragraph" w:styleId="Heading1">
     <w:name w:val="heading 1"/>
-    <w:basedOn w:val="a"/>
+    <w:basedOn w:val="Normal"/>
     <w:uiPriority w:val="9"/>
     <w:qFormat/>
     <w:pPr>
@@ -3034,13 +3076,13 @@
       <w:szCs w:val="28"/>
     </w:rPr>
   </w:style>
-  <w:style w:type="character" w:default="1" w:styleId="a0">
+  <w:style w:type="character" w:default="1" w:styleId="DefaultParagraphFont">
     <w:name w:val="Default Paragraph Font"/>
     <w:uiPriority w:val="1"/>
     <w:semiHidden/>
     <w:unhideWhenUsed/>
   </w:style>
-  <w:style w:type="table" w:default="1" w:styleId="a1">
+  <w:style w:type="table" w:default="1" w:styleId="TableNormal">
     <w:name w:val="Normal Table"/>
     <w:uiPriority w:val="99"/>
     <w:semiHidden/>
@@ -3055,15 +3097,15 @@
       </w:tblCellMar>
     </w:tblPr>
   </w:style>
-  <w:style w:type="numbering" w:default="1" w:styleId="a2">
+  <w:style w:type="numbering" w:default="1" w:styleId="NoList">
     <w:name w:val="No List"/>
     <w:uiPriority w:val="99"/>
     <w:semiHidden/>
     <w:unhideWhenUsed/>
   </w:style>
-  <w:style w:type="paragraph" w:styleId="a3">
+  <w:style w:type="paragraph" w:styleId="BodyText">
     <w:name w:val="Body Text"/>
-    <w:basedOn w:val="a"/>
+    <w:basedOn w:val="Normal"/>
     <w:uiPriority w:val="1"/>
     <w:qFormat/>
     <w:pPr>
@@ -3074,9 +3116,9 @@
       <w:szCs w:val="24"/>
     </w:rPr>
   </w:style>
-  <w:style w:type="paragraph" w:styleId="a4">
+  <w:style w:type="paragraph" w:styleId="ListParagraph">
     <w:name w:val="List Paragraph"/>
-    <w:basedOn w:val="a"/>
+    <w:basedOn w:val="Normal"/>
     <w:uiPriority w:val="1"/>
     <w:qFormat/>
     <w:pPr>
@@ -3086,14 +3128,14 @@
   </w:style>
   <w:style w:type="paragraph" w:customStyle="1" w:styleId="TableParagraph">
     <w:name w:val="Table Paragraph"/>
-    <w:basedOn w:val="a"/>
+    <w:basedOn w:val="Normal"/>
     <w:uiPriority w:val="1"/>
     <w:qFormat/>
   </w:style>
-  <w:style w:type="paragraph" w:styleId="a5">
+  <w:style w:type="paragraph" w:styleId="Header">
     <w:name w:val="header"/>
-    <w:basedOn w:val="a"/>
-    <w:link w:val="a6"/>
+    <w:basedOn w:val="Normal"/>
+    <w:link w:val="HeaderChar"/>
     <w:uiPriority w:val="99"/>
     <w:unhideWhenUsed/>
     <w:rsid w:val="00FE7622"/>
@@ -3104,20 +3146,20 @@
       </w:tabs>
     </w:pPr>
   </w:style>
-  <w:style w:type="character" w:customStyle="1" w:styleId="a6">
-    <w:name w:val="כותרת עליונה תו"/>
-    <w:basedOn w:val="a0"/>
-    <w:link w:val="a5"/>
+  <w:style w:type="character" w:customStyle="1" w:styleId="HeaderChar">
+    <w:name w:val="Header Char"/>
+    <w:basedOn w:val="DefaultParagraphFont"/>
+    <w:link w:val="Header"/>
     <w:uiPriority w:val="99"/>
     <w:rsid w:val="00FE7622"/>
     <w:rPr>
       <w:rFonts w:ascii="Calibri" w:eastAsia="Calibri" w:hAnsi="Calibri" w:cs="Calibri"/>
     </w:rPr>
   </w:style>
-  <w:style w:type="paragraph" w:styleId="a7">
+  <w:style w:type="paragraph" w:styleId="Footer">
     <w:name w:val="footer"/>
-    <w:basedOn w:val="a"/>
-    <w:link w:val="a8"/>
+    <w:basedOn w:val="Normal"/>
+    <w:link w:val="FooterChar"/>
     <w:uiPriority w:val="99"/>
     <w:unhideWhenUsed/>
     <w:rsid w:val="00FE7622"/>
@@ -3128,10 +3170,10 @@
       </w:tabs>
     </w:pPr>
   </w:style>
-  <w:style w:type="character" w:customStyle="1" w:styleId="a8">
-    <w:name w:val="כותרת תחתונה תו"/>
-    <w:basedOn w:val="a0"/>
-    <w:link w:val="a7"/>
+  <w:style w:type="character" w:customStyle="1" w:styleId="FooterChar">
+    <w:name w:val="Footer Char"/>
+    <w:basedOn w:val="DefaultParagraphFont"/>
+    <w:link w:val="Footer"/>
     <w:uiPriority w:val="99"/>
     <w:rsid w:val="00FE7622"/>
     <w:rPr>
@@ -3140,7 +3182,7 @@
   </w:style>
   <w:style w:type="character" w:styleId="Hyperlink">
     <w:name w:val="Hyperlink"/>
-    <w:basedOn w:val="a0"/>
+    <w:basedOn w:val="DefaultParagraphFont"/>
     <w:uiPriority w:val="99"/>
     <w:unhideWhenUsed/>
     <w:rsid w:val="006B678E"/>
@@ -3149,9 +3191,9 @@
       <w:u w:val="single"/>
     </w:rPr>
   </w:style>
-  <w:style w:type="character" w:styleId="a9">
+  <w:style w:type="character" w:styleId="UnresolvedMention">
     <w:name w:val="Unresolved Mention"/>
-    <w:basedOn w:val="a0"/>
+    <w:basedOn w:val="DefaultParagraphFont"/>
     <w:uiPriority w:val="99"/>
     <w:semiHidden/>
     <w:unhideWhenUsed/>
@@ -3163,7 +3205,7 @@
   </w:style>
   <w:style w:type="character" w:styleId="FollowedHyperlink">
     <w:name w:val="FollowedHyperlink"/>
-    <w:basedOn w:val="a0"/>
+    <w:basedOn w:val="DefaultParagraphFont"/>
     <w:uiPriority w:val="99"/>
     <w:semiHidden/>
     <w:unhideWhenUsed/>
@@ -3173,9 +3215,9 @@
       <w:u w:val="single"/>
     </w:rPr>
   </w:style>
-  <w:style w:type="character" w:styleId="aa">
+  <w:style w:type="character" w:styleId="CommentReference">
     <w:name w:val="annotation reference"/>
-    <w:basedOn w:val="a0"/>
+    <w:basedOn w:val="DefaultParagraphFont"/>
     <w:uiPriority w:val="99"/>
     <w:semiHidden/>
     <w:unhideWhenUsed/>
@@ -3185,10 +3227,10 @@
       <w:szCs w:val="16"/>
     </w:rPr>
   </w:style>
-  <w:style w:type="paragraph" w:styleId="ab">
+  <w:style w:type="paragraph" w:styleId="CommentText">
     <w:name w:val="annotation text"/>
-    <w:basedOn w:val="a"/>
-    <w:link w:val="ac"/>
+    <w:basedOn w:val="Normal"/>
+    <w:link w:val="CommentTextChar"/>
     <w:uiPriority w:val="99"/>
     <w:semiHidden/>
     <w:unhideWhenUsed/>
@@ -3201,10 +3243,10 @@
       <w:szCs w:val="20"/>
     </w:rPr>
   </w:style>
-  <w:style w:type="character" w:customStyle="1" w:styleId="ac">
-    <w:name w:val="טקסט הערה תו"/>
-    <w:basedOn w:val="a0"/>
-    <w:link w:val="ab"/>
+  <w:style w:type="character" w:customStyle="1" w:styleId="CommentTextChar">
+    <w:name w:val="Comment Text Char"/>
+    <w:basedOn w:val="DefaultParagraphFont"/>
+    <w:link w:val="CommentText"/>
     <w:uiPriority w:val="99"/>
     <w:semiHidden/>
     <w:rsid w:val="00EC509D"/>
@@ -3214,11 +3256,11 @@
       <w:szCs w:val="20"/>
     </w:rPr>
   </w:style>
-  <w:style w:type="paragraph" w:styleId="ad">
+  <w:style w:type="paragraph" w:styleId="CommentSubject">
     <w:name w:val="annotation subject"/>
-    <w:basedOn w:val="ab"/>
-    <w:next w:val="ab"/>
-    <w:link w:val="ae"/>
+    <w:basedOn w:val="CommentText"/>
+    <w:next w:val="CommentText"/>
+    <w:link w:val="CommentSubjectChar"/>
     <w:uiPriority w:val="99"/>
     <w:semiHidden/>
     <w:unhideWhenUsed/>
@@ -3228,10 +3270,10 @@
       <w:bCs/>
     </w:rPr>
   </w:style>
-  <w:style w:type="character" w:customStyle="1" w:styleId="ae">
-    <w:name w:val="נושא הערה תו"/>
-    <w:basedOn w:val="ac"/>
-    <w:link w:val="ad"/>
+  <w:style w:type="character" w:customStyle="1" w:styleId="CommentSubjectChar">
+    <w:name w:val="Comment Subject Char"/>
+    <w:basedOn w:val="CommentTextChar"/>
+    <w:link w:val="CommentSubject"/>
     <w:uiPriority w:val="99"/>
     <w:semiHidden/>
     <w:rsid w:val="00EC509D"/>

</xml_diff>

<commit_message>
Updated CV with MSC details Fixed Client/Server project link
</commit_message>
<xml_diff>
--- a/Yair Charit - CV2023.docx
+++ b/Yair Charit - CV2023.docx
@@ -144,8 +144,9 @@
             <w:sz w:val="20"/>
             <w:szCs w:val="20"/>
           </w:rPr>
-          <w:t>linkedin.com</w:t>
+          <w:t>linkedin.com/in/yair-</w:t>
         </w:r>
+        <w:proofErr w:type="spellStart"/>
         <w:r>
           <w:rPr>
             <w:rStyle w:val="Hyperlink"/>
@@ -154,18 +155,9 @@
             <w:sz w:val="20"/>
             <w:szCs w:val="20"/>
           </w:rPr>
-          <w:t>/</w:t>
+          <w:t>charit</w:t>
         </w:r>
-        <w:r>
-          <w:rPr>
-            <w:rStyle w:val="Hyperlink"/>
-            <w:rFonts w:ascii="Almoni ML v5 AAA Light" w:hAnsi="Almoni ML v5 AAA Light" w:cs="Almoni ML v5 AAA Light"/>
-            <w:color w:val="auto"/>
-            <w:sz w:val="20"/>
-            <w:szCs w:val="20"/>
-          </w:rPr>
-          <w:t>in/yair-charit</w:t>
-        </w:r>
+        <w:proofErr w:type="spellEnd"/>
       </w:hyperlink>
       <w:r>
         <w:rPr>
@@ -186,27 +178,7 @@
             <w:sz w:val="20"/>
             <w:szCs w:val="20"/>
           </w:rPr>
-          <w:t>yairchari</w:t>
-        </w:r>
-        <w:r>
-          <w:rPr>
-            <w:rStyle w:val="Hyperlink"/>
-            <w:rFonts w:ascii="Almoni ML v5 AAA Light" w:hAnsi="Almoni ML v5 AAA Light" w:cs="Almoni ML v5 AAA Light"/>
-            <w:color w:val="auto"/>
-            <w:sz w:val="20"/>
-            <w:szCs w:val="20"/>
-          </w:rPr>
-          <w:t>t</w:t>
-        </w:r>
-        <w:r>
-          <w:rPr>
-            <w:rStyle w:val="Hyperlink"/>
-            <w:rFonts w:ascii="Almoni ML v5 AAA Light" w:hAnsi="Almoni ML v5 AAA Light" w:cs="Almoni ML v5 AAA Light"/>
-            <w:color w:val="auto"/>
-            <w:sz w:val="20"/>
-            <w:szCs w:val="20"/>
-          </w:rPr>
-          <w:t>.github.io</w:t>
+          <w:t>yaircharit.github.io</w:t>
         </w:r>
       </w:hyperlink>
     </w:p>
@@ -780,7 +752,15 @@
         <w:t xml:space="preserve">, </w:t>
       </w:r>
       <w:r>
-        <w:t>“Magshimim” Cyber Education Center</w:t>
+        <w:t>“</w:t>
+      </w:r>
+      <w:proofErr w:type="spellStart"/>
+      <w:r>
+        <w:t>Magshimim</w:t>
+      </w:r>
+      <w:proofErr w:type="spellEnd"/>
+      <w:r>
+        <w:t>” Cyber Education Center</w:t>
       </w:r>
       <w:r>
         <w:t xml:space="preserve"> (</w:t>
@@ -951,6 +931,163 @@
       </w:pPr>
       <w:r>
         <w:rPr>
+          <w:sz w:val="24"/>
+        </w:rPr>
+        <w:t xml:space="preserve"> - </w:t>
+      </w:r>
+      <w:hyperlink r:id="rId11" w:history="1">
+        <w:proofErr w:type="gramStart"/>
+        <w:r>
+          <w:rPr>
+            <w:rStyle w:val="Hyperlink"/>
+            <w:i/>
+            <w:iCs/>
+            <w:color w:val="365F91" w:themeColor="accent1" w:themeShade="BF"/>
+            <w:sz w:val="24"/>
+            <w:u w:val="none"/>
+          </w:rPr>
+          <w:t>Client</w:t>
+        </w:r>
+        <w:r>
+          <w:rPr>
+            <w:rStyle w:val="Hyperlink"/>
+            <w:i/>
+            <w:iCs/>
+            <w:color w:val="365F91" w:themeColor="accent1" w:themeShade="BF"/>
+            <w:sz w:val="24"/>
+            <w:u w:val="none"/>
+          </w:rPr>
+          <w:t>(</w:t>
+        </w:r>
+        <w:proofErr w:type="gramEnd"/>
+        <w:r>
+          <w:rPr>
+            <w:rStyle w:val="Hyperlink"/>
+            <w:i/>
+            <w:iCs/>
+            <w:color w:val="365F91" w:themeColor="accent1" w:themeShade="BF"/>
+            <w:sz w:val="24"/>
+            <w:u w:val="none"/>
+          </w:rPr>
+          <w:t>C++)</w:t>
+        </w:r>
+        <w:r>
+          <w:rPr>
+            <w:rStyle w:val="Hyperlink"/>
+            <w:i/>
+            <w:iCs/>
+            <w:color w:val="365F91" w:themeColor="accent1" w:themeShade="BF"/>
+            <w:sz w:val="24"/>
+            <w:u w:val="none"/>
+          </w:rPr>
+          <w:t>/Server</w:t>
+        </w:r>
+        <w:r>
+          <w:rPr>
+            <w:rStyle w:val="Hyperlink"/>
+            <w:i/>
+            <w:iCs/>
+            <w:color w:val="365F91" w:themeColor="accent1" w:themeShade="BF"/>
+            <w:sz w:val="24"/>
+            <w:u w:val="none"/>
+          </w:rPr>
+          <w:t>(Python)</w:t>
+        </w:r>
+        <w:r>
+          <w:rPr>
+            <w:rStyle w:val="Hyperlink"/>
+            <w:i/>
+            <w:iCs/>
+            <w:color w:val="365F91" w:themeColor="accent1" w:themeShade="BF"/>
+            <w:sz w:val="24"/>
+            <w:u w:val="none"/>
+          </w:rPr>
+          <w:t xml:space="preserve"> Implementation</w:t>
+        </w:r>
+      </w:hyperlink>
+      <w:r>
+        <w:rPr>
+          <w:sz w:val="24"/>
+        </w:rPr>
+        <w:t xml:space="preserve">, </w:t>
+      </w:r>
+      <w:r>
+        <w:rPr>
+          <w:sz w:val="24"/>
+        </w:rPr>
+        <w:t>Exploring and exploiting weaknesses.</w:t>
+      </w:r>
+    </w:p>
+    <w:p>
+      <w:pPr>
+        <w:spacing w:before="36"/>
+        <w:ind w:right="0"/>
+        <w:rPr>
+          <w:sz w:val="24"/>
+        </w:rPr>
+      </w:pPr>
+      <w:r>
+        <w:rPr>
+          <w:sz w:val="24"/>
+        </w:rPr>
+        <w:t xml:space="preserve"> - </w:t>
+      </w:r>
+      <w:r>
+        <w:rPr>
+          <w:sz w:val="24"/>
+        </w:rPr>
+        <w:t xml:space="preserve">Done several </w:t>
+      </w:r>
+      <w:proofErr w:type="gramStart"/>
+      <w:r>
+        <w:rPr>
+          <w:sz w:val="24"/>
+        </w:rPr>
+        <w:t>project</w:t>
+      </w:r>
+      <w:proofErr w:type="gramEnd"/>
+      <w:r>
+        <w:rPr>
+          <w:sz w:val="24"/>
+        </w:rPr>
+        <w:t xml:space="preserve"> with </w:t>
+      </w:r>
+      <w:r>
+        <w:rPr>
+          <w:sz w:val="24"/>
+        </w:rPr>
+        <w:t xml:space="preserve">Neural networks, Genetic algorithms, </w:t>
+      </w:r>
+      <w:hyperlink r:id="rId12" w:history="1">
+        <w:r>
+          <w:rPr>
+            <w:rStyle w:val="Hyperlink"/>
+            <w:i/>
+            <w:iCs/>
+            <w:color w:val="365F91" w:themeColor="accent1" w:themeShade="BF"/>
+            <w:sz w:val="24"/>
+            <w:u w:val="none"/>
+          </w:rPr>
+          <w:t>Cellular Automatons</w:t>
+        </w:r>
+      </w:hyperlink>
+      <w:r>
+        <w:rPr>
+          <w:sz w:val="24"/>
+        </w:rPr>
+        <w:t>, etc.</w:t>
+      </w:r>
+    </w:p>
+    <w:p>
+      <w:pPr>
+        <w:spacing w:before="36"/>
+        <w:ind w:right="0"/>
+        <w:rPr>
+          <w:sz w:val="24"/>
+        </w:rPr>
+      </w:pPr>
+      <w:r>
+        <w:rPr>
           <w:bCs/>
           <w:i/>
           <w:iCs/>
@@ -1026,8 +1163,30 @@
         <w:rPr>
           <w:sz w:val="24"/>
         </w:rPr>
-        <w:t>, “Hamoshava”, Zichron</w:t>
-      </w:r>
+        <w:t>, “</w:t>
+      </w:r>
+      <w:proofErr w:type="spellStart"/>
+      <w:r>
+        <w:rPr>
+          <w:sz w:val="24"/>
+        </w:rPr>
+        <w:t>Hamoshava</w:t>
+      </w:r>
+      <w:proofErr w:type="spellEnd"/>
+      <w:r>
+        <w:rPr>
+          <w:sz w:val="24"/>
+        </w:rPr>
+        <w:t xml:space="preserve">”, </w:t>
+      </w:r>
+      <w:proofErr w:type="spellStart"/>
+      <w:r>
+        <w:rPr>
+          <w:sz w:val="24"/>
+        </w:rPr>
+        <w:t>Zichron</w:t>
+      </w:r>
+      <w:proofErr w:type="spellEnd"/>
       <w:r>
         <w:rPr>
           <w:spacing w:val="-14"/>
@@ -1035,11 +1194,19 @@
         </w:rPr>
         <w:t xml:space="preserve"> </w:t>
       </w:r>
-      <w:r>
-        <w:rPr>
-          <w:sz w:val="24"/>
-        </w:rPr>
-        <w:t>Ya’aqov (2012–</w:t>
+      <w:proofErr w:type="spellStart"/>
+      <w:r>
+        <w:rPr>
+          <w:sz w:val="24"/>
+        </w:rPr>
+        <w:t>Ya’aqov</w:t>
+      </w:r>
+      <w:proofErr w:type="spellEnd"/>
+      <w:r>
+        <w:rPr>
+          <w:sz w:val="24"/>
+        </w:rPr>
+        <w:t xml:space="preserve"> (2012–</w:t>
       </w:r>
       <w:r>
         <w:rPr>

</xml_diff>